<commit_message>
<Astah com metodos, colocando regras de negocio no arquivo word em java>
</commit_message>
<xml_diff>
--- a/UInvest/src/main/resources/Domain Driven Design.docx
+++ b/UInvest/src/main/resources/Domain Driven Design.docx
@@ -453,15 +453,14 @@
       </w:pPr>
       <w:r>
         <w:rPr>
-          <w:noProof/>
           <w:sz w:val="28"/>
           <w:szCs w:val="28"/>
         </w:rPr>
         <w:drawing>
-          <wp:inline distT="0" distB="0" distL="0" distR="0" wp14:anchorId="390085C9" wp14:editId="38C704CA">
-            <wp:extent cx="5760085" cy="3056255"/>
+          <wp:inline distT="0" distB="0" distL="0" distR="0" wp14:anchorId="58FA67E2" wp14:editId="440A9E0D">
+            <wp:extent cx="5760085" cy="2554605"/>
             <wp:effectExtent l="0" t="0" r="0" b="0"/>
-            <wp:docPr id="1" name="Imagem 1" descr="Uma imagem contendo Diagrama&#10;&#10;Descrição gerada automaticamente"/>
+            <wp:docPr id="1" name="Imagem 1" descr="Linha do tempo&#10;&#10;Descrição gerada automaticamente com confiança média"/>
             <wp:cNvGraphicFramePr>
               <a:graphicFrameLocks xmlns:a="http://schemas.openxmlformats.org/drawingml/2006/main" noChangeAspect="1"/>
             </wp:cNvGraphicFramePr>
@@ -469,7 +468,7 @@
               <a:graphicData uri="http://schemas.openxmlformats.org/drawingml/2006/picture">
                 <pic:pic xmlns:pic="http://schemas.openxmlformats.org/drawingml/2006/picture">
                   <pic:nvPicPr>
-                    <pic:cNvPr id="1" name="Imagem 1" descr="Uma imagem contendo Diagrama&#10;&#10;Descrição gerada automaticamente"/>
+                    <pic:cNvPr id="1" name="Imagem 1" descr="Linha do tempo&#10;&#10;Descrição gerada automaticamente com confiança média"/>
                     <pic:cNvPicPr/>
                   </pic:nvPicPr>
                   <pic:blipFill>
@@ -481,7 +480,7 @@
                   <pic:spPr>
                     <a:xfrm>
                       <a:off x="0" y="0"/>
-                      <a:ext cx="5760085" cy="3056255"/>
+                      <a:ext cx="5760085" cy="2554605"/>
                     </a:xfrm>
                     <a:prstGeom prst="rect">
                       <a:avLst/>
@@ -535,20 +534,41 @@
     <w:p>
       <w:pPr>
         <w:rPr>
-          <w:sz w:val="28"/>
-          <w:szCs w:val="28"/>
-        </w:rPr>
-      </w:pPr>
-      <w:r>
-        <w:rPr>
           <w:b/>
           <w:bCs/>
           <w:sz w:val="28"/>
           <w:szCs w:val="28"/>
         </w:rPr>
+      </w:pPr>
+    </w:p>
+    <w:p>
+      <w:pPr>
+        <w:rPr>
+          <w:sz w:val="28"/>
+          <w:szCs w:val="28"/>
+        </w:rPr>
+      </w:pPr>
+      <w:r>
+        <w:rPr>
+          <w:b/>
+          <w:bCs/>
+          <w:sz w:val="28"/>
+          <w:szCs w:val="28"/>
+        </w:rPr>
         <w:lastRenderedPageBreak/>
-        <w:t>Front-End</w:t>
+        <w:t>Front-</w:t>
       </w:r>
+      <w:proofErr w:type="spellStart"/>
+      <w:r>
+        <w:rPr>
+          <w:b/>
+          <w:bCs/>
+          <w:sz w:val="28"/>
+          <w:szCs w:val="28"/>
+        </w:rPr>
+        <w:t>End</w:t>
+      </w:r>
+      <w:proofErr w:type="spellEnd"/>
       <w:r>
         <w:rPr>
           <w:sz w:val="28"/>
@@ -1581,17 +1601,7 @@
           <w:szCs w:val="28"/>
           <w:lang w:eastAsia="pt-BR"/>
         </w:rPr>
-        <w:t>Requisito Funcional</w:t>
-      </w:r>
-      <w:r>
-        <w:rPr>
-          <w:b/>
-          <w:bCs/>
-          <w:sz w:val="28"/>
-          <w:szCs w:val="28"/>
-          <w:lang w:eastAsia="pt-BR"/>
-        </w:rPr>
-        <w:t>:</w:t>
+        <w:t>Requisito Funcional:</w:t>
       </w:r>
     </w:p>
     <w:tbl>
@@ -2290,23 +2300,7 @@
                 <w:color w:val="000000"/>
                 <w:lang w:eastAsia="pt-BR"/>
               </w:rPr>
-              <w:t xml:space="preserve"> Permitir que os </w:t>
-            </w:r>
-            <w:r>
-              <w:rPr>
-                <w:rFonts w:ascii="Calibri" w:eastAsia="Times New Roman" w:hAnsi="Calibri" w:cs="Calibri"/>
-                <w:color w:val="000000"/>
-                <w:lang w:eastAsia="pt-BR"/>
-              </w:rPr>
-              <w:t>usuários compartilhem</w:t>
-            </w:r>
-            <w:r>
-              <w:rPr>
-                <w:rFonts w:ascii="Calibri" w:eastAsia="Times New Roman" w:hAnsi="Calibri" w:cs="Calibri"/>
-                <w:color w:val="000000"/>
-                <w:lang w:eastAsia="pt-BR"/>
-              </w:rPr>
-              <w:t xml:space="preserve"> os cursos da plataforma.</w:t>
+              <w:t xml:space="preserve"> Permitir que os usuários compartilhem os cursos da plataforma.</w:t>
             </w:r>
           </w:p>
         </w:tc>
@@ -2495,17 +2489,7 @@
           <w:lang w:eastAsia="pt-BR"/>
         </w:rPr>
         <w:lastRenderedPageBreak/>
-        <w:t xml:space="preserve">Requisito Não </w:t>
-      </w:r>
-      <w:r>
-        <w:rPr>
-          <w:b/>
-          <w:bCs/>
-          <w:sz w:val="28"/>
-          <w:szCs w:val="28"/>
-          <w:lang w:eastAsia="pt-BR"/>
-        </w:rPr>
-        <w:t>Funcional:</w:t>
+        <w:t>Requisito Não Funcional:</w:t>
       </w:r>
     </w:p>
     <w:tbl>
@@ -2649,19 +2633,7 @@
                 <w:szCs w:val="28"/>
                 <w:lang w:eastAsia="pt-BR"/>
               </w:rPr>
-              <w:t>uncionais</w:t>
-            </w:r>
-            <w:r>
-              <w:rPr>
-                <w:rFonts w:ascii="Calibri" w:eastAsia="Times New Roman" w:hAnsi="Calibri" w:cs="Calibri"/>
-                <w:b/>
-                <w:bCs/>
-                <w:color w:val="000000"/>
-                <w:sz w:val="28"/>
-                <w:szCs w:val="28"/>
-                <w:lang w:eastAsia="pt-BR"/>
-              </w:rPr>
-              <w:t xml:space="preserve">  </w:t>
+              <w:t xml:space="preserve">uncionais  </w:t>
             </w:r>
           </w:p>
         </w:tc>
@@ -3438,6 +3410,168 @@
     <w:p>
       <w:pPr>
         <w:rPr>
+          <w:b/>
+          <w:bCs/>
+          <w:sz w:val="28"/>
+          <w:szCs w:val="28"/>
+          <w:lang w:eastAsia="pt-BR"/>
+        </w:rPr>
+      </w:pPr>
+      <w:r>
+        <w:rPr>
+          <w:b/>
+          <w:bCs/>
+          <w:sz w:val="28"/>
+          <w:szCs w:val="28"/>
+          <w:lang w:eastAsia="pt-BR"/>
+        </w:rPr>
+        <w:t>R</w:t>
+      </w:r>
+      <w:r>
+        <w:rPr>
+          <w:b/>
+          <w:bCs/>
+          <w:sz w:val="28"/>
+          <w:szCs w:val="28"/>
+          <w:lang w:eastAsia="pt-BR"/>
+        </w:rPr>
+        <w:t>egras do Negócio</w:t>
+      </w:r>
+      <w:r>
+        <w:rPr>
+          <w:b/>
+          <w:bCs/>
+          <w:sz w:val="28"/>
+          <w:szCs w:val="28"/>
+          <w:lang w:eastAsia="pt-BR"/>
+        </w:rPr>
+        <w:t>:</w:t>
+      </w:r>
+    </w:p>
+    <w:p>
+      <w:pPr>
+        <w:pStyle w:val="PargrafodaLista"/>
+        <w:numPr>
+          <w:ilvl w:val="0"/>
+          <w:numId w:val="22"/>
+        </w:numPr>
+        <w:rPr>
+          <w:lang w:eastAsia="pt-BR"/>
+        </w:rPr>
+      </w:pPr>
+      <w:r>
+        <w:t>Os usuários devem concordar com os termos e condições da plataform</w:t>
+      </w:r>
+      <w:r>
+        <w:t>a ao realizar o cadastro para poder utilizar do conteúdo oferecido pela plataforma</w:t>
+      </w:r>
+    </w:p>
+    <w:p>
+      <w:pPr>
+        <w:pStyle w:val="PargrafodaLista"/>
+        <w:numPr>
+          <w:ilvl w:val="0"/>
+          <w:numId w:val="22"/>
+        </w:numPr>
+      </w:pPr>
+      <w:r>
+        <w:t>Os certificados só serão liberados quando a pessoa atingir um certo números de u-coins para comprar esse certificado.</w:t>
+      </w:r>
+    </w:p>
+    <w:p>
+      <w:pPr>
+        <w:pStyle w:val="PargrafodaLista"/>
+        <w:numPr>
+          <w:ilvl w:val="0"/>
+          <w:numId w:val="22"/>
+        </w:numPr>
+      </w:pPr>
+      <w:r>
+        <w:t>A pessoas recebe U-coins conforme ele for completando os cursos, e recebe por tempo logado na plataforma</w:t>
+      </w:r>
+      <w:r>
+        <w:t>.</w:t>
+      </w:r>
+    </w:p>
+    <w:p>
+      <w:pPr>
+        <w:pStyle w:val="PargrafodaLista"/>
+        <w:numPr>
+          <w:ilvl w:val="0"/>
+          <w:numId w:val="22"/>
+        </w:numPr>
+      </w:pPr>
+      <w:r>
+        <w:t>A U-Invest é uma plataforma para usuários de 19 a 29 anos.</w:t>
+      </w:r>
+    </w:p>
+    <w:p>
+      <w:pPr>
+        <w:pStyle w:val="PargrafodaLista"/>
+        <w:numPr>
+          <w:ilvl w:val="0"/>
+          <w:numId w:val="22"/>
+        </w:numPr>
+        <w:rPr>
+          <w:lang w:eastAsia="pt-BR"/>
+        </w:rPr>
+      </w:pPr>
+      <w:r>
+        <w:t>O chatbot deve fornecer respostas precisas e úteis para as perguntas dos usuários, com base em informações atualizadas e relevantes.</w:t>
+      </w:r>
+    </w:p>
+    <w:p>
+      <w:pPr>
+        <w:pStyle w:val="PargrafodaLista"/>
+        <w:rPr>
+          <w:lang w:eastAsia="pt-BR"/>
+        </w:rPr>
+      </w:pPr>
+    </w:p>
+    <w:p>
+      <w:pPr>
+        <w:rPr>
+          <w:lang w:eastAsia="pt-BR"/>
+        </w:rPr>
+      </w:pPr>
+    </w:p>
+    <w:p>
+      <w:pPr>
+        <w:rPr>
+          <w:b/>
+          <w:bCs/>
+          <w:sz w:val="36"/>
+          <w:szCs w:val="36"/>
+          <w:lang w:eastAsia="pt-BR"/>
+        </w:rPr>
+      </w:pPr>
+    </w:p>
+    <w:p>
+      <w:pPr>
+        <w:ind w:left="360"/>
+        <w:rPr>
+          <w:b/>
+          <w:bCs/>
+          <w:sz w:val="32"/>
+          <w:szCs w:val="32"/>
+          <w:lang w:eastAsia="pt-BR"/>
+        </w:rPr>
+      </w:pPr>
+    </w:p>
+    <w:p>
+      <w:pPr>
+        <w:rPr>
+          <w:b/>
+          <w:bCs/>
+          <w:sz w:val="28"/>
+          <w:szCs w:val="28"/>
+          <w:lang w:eastAsia="pt-BR"/>
+        </w:rPr>
+      </w:pPr>
+    </w:p>
+    <w:p>
+      <w:pPr>
+        <w:rPr>
           <w:lang w:eastAsia="pt-BR"/>
         </w:rPr>
       </w:pPr>
@@ -5339,6 +5473,119 @@
     </w:lvl>
   </w:abstractNum>
   <w:abstractNum w:abstractNumId="15" w15:restartNumberingAfterBreak="0">
+    <w:nsid w:val="52443966"/>
+    <w:multiLevelType w:val="hybridMultilevel"/>
+    <w:tmpl w:val="579C5378"/>
+    <w:lvl w:ilvl="0" w:tplc="04160001">
+      <w:start w:val="1"/>
+      <w:numFmt w:val="bullet"/>
+      <w:lvlText w:val=""/>
+      <w:lvlJc w:val="left"/>
+      <w:pPr>
+        <w:ind w:left="720" w:hanging="360"/>
+      </w:pPr>
+      <w:rPr>
+        <w:rFonts w:ascii="Symbol" w:hAnsi="Symbol" w:hint="default"/>
+      </w:rPr>
+    </w:lvl>
+    <w:lvl w:ilvl="1" w:tplc="04160003" w:tentative="1">
+      <w:start w:val="1"/>
+      <w:numFmt w:val="bullet"/>
+      <w:lvlText w:val="o"/>
+      <w:lvlJc w:val="left"/>
+      <w:pPr>
+        <w:ind w:left="1440" w:hanging="360"/>
+      </w:pPr>
+      <w:rPr>
+        <w:rFonts w:ascii="Courier New" w:hAnsi="Courier New" w:cs="Courier New" w:hint="default"/>
+      </w:rPr>
+    </w:lvl>
+    <w:lvl w:ilvl="2" w:tplc="04160005" w:tentative="1">
+      <w:start w:val="1"/>
+      <w:numFmt w:val="bullet"/>
+      <w:lvlText w:val=""/>
+      <w:lvlJc w:val="left"/>
+      <w:pPr>
+        <w:ind w:left="2160" w:hanging="360"/>
+      </w:pPr>
+      <w:rPr>
+        <w:rFonts w:ascii="Wingdings" w:hAnsi="Wingdings" w:hint="default"/>
+      </w:rPr>
+    </w:lvl>
+    <w:lvl w:ilvl="3" w:tplc="04160001" w:tentative="1">
+      <w:start w:val="1"/>
+      <w:numFmt w:val="bullet"/>
+      <w:lvlText w:val=""/>
+      <w:lvlJc w:val="left"/>
+      <w:pPr>
+        <w:ind w:left="2880" w:hanging="360"/>
+      </w:pPr>
+      <w:rPr>
+        <w:rFonts w:ascii="Symbol" w:hAnsi="Symbol" w:hint="default"/>
+      </w:rPr>
+    </w:lvl>
+    <w:lvl w:ilvl="4" w:tplc="04160003" w:tentative="1">
+      <w:start w:val="1"/>
+      <w:numFmt w:val="bullet"/>
+      <w:lvlText w:val="o"/>
+      <w:lvlJc w:val="left"/>
+      <w:pPr>
+        <w:ind w:left="3600" w:hanging="360"/>
+      </w:pPr>
+      <w:rPr>
+        <w:rFonts w:ascii="Courier New" w:hAnsi="Courier New" w:cs="Courier New" w:hint="default"/>
+      </w:rPr>
+    </w:lvl>
+    <w:lvl w:ilvl="5" w:tplc="04160005" w:tentative="1">
+      <w:start w:val="1"/>
+      <w:numFmt w:val="bullet"/>
+      <w:lvlText w:val=""/>
+      <w:lvlJc w:val="left"/>
+      <w:pPr>
+        <w:ind w:left="4320" w:hanging="360"/>
+      </w:pPr>
+      <w:rPr>
+        <w:rFonts w:ascii="Wingdings" w:hAnsi="Wingdings" w:hint="default"/>
+      </w:rPr>
+    </w:lvl>
+    <w:lvl w:ilvl="6" w:tplc="04160001" w:tentative="1">
+      <w:start w:val="1"/>
+      <w:numFmt w:val="bullet"/>
+      <w:lvlText w:val=""/>
+      <w:lvlJc w:val="left"/>
+      <w:pPr>
+        <w:ind w:left="5040" w:hanging="360"/>
+      </w:pPr>
+      <w:rPr>
+        <w:rFonts w:ascii="Symbol" w:hAnsi="Symbol" w:hint="default"/>
+      </w:rPr>
+    </w:lvl>
+    <w:lvl w:ilvl="7" w:tplc="04160003" w:tentative="1">
+      <w:start w:val="1"/>
+      <w:numFmt w:val="bullet"/>
+      <w:lvlText w:val="o"/>
+      <w:lvlJc w:val="left"/>
+      <w:pPr>
+        <w:ind w:left="5760" w:hanging="360"/>
+      </w:pPr>
+      <w:rPr>
+        <w:rFonts w:ascii="Courier New" w:hAnsi="Courier New" w:cs="Courier New" w:hint="default"/>
+      </w:rPr>
+    </w:lvl>
+    <w:lvl w:ilvl="8" w:tplc="04160005" w:tentative="1">
+      <w:start w:val="1"/>
+      <w:numFmt w:val="bullet"/>
+      <w:lvlText w:val=""/>
+      <w:lvlJc w:val="left"/>
+      <w:pPr>
+        <w:ind w:left="6480" w:hanging="360"/>
+      </w:pPr>
+      <w:rPr>
+        <w:rFonts w:ascii="Wingdings" w:hAnsi="Wingdings" w:hint="default"/>
+      </w:rPr>
+    </w:lvl>
+  </w:abstractNum>
+  <w:abstractNum w:abstractNumId="16" w15:restartNumberingAfterBreak="0">
     <w:nsid w:val="526817C1"/>
     <w:multiLevelType w:val="hybridMultilevel"/>
     <w:tmpl w:val="90C6A5A2"/>
@@ -5451,7 +5698,7 @@
       </w:rPr>
     </w:lvl>
   </w:abstractNum>
-  <w:abstractNum w:abstractNumId="16" w15:restartNumberingAfterBreak="0">
+  <w:abstractNum w:abstractNumId="17" w15:restartNumberingAfterBreak="0">
     <w:nsid w:val="604F7EB4"/>
     <w:multiLevelType w:val="hybridMultilevel"/>
     <w:tmpl w:val="2E92F336"/>
@@ -5564,7 +5811,7 @@
       </w:rPr>
     </w:lvl>
   </w:abstractNum>
-  <w:abstractNum w:abstractNumId="17" w15:restartNumberingAfterBreak="0">
+  <w:abstractNum w:abstractNumId="18" w15:restartNumberingAfterBreak="0">
     <w:nsid w:val="6DEB30C9"/>
     <w:multiLevelType w:val="hybridMultilevel"/>
     <w:tmpl w:val="8DBE3088"/>
@@ -5677,7 +5924,7 @@
       </w:rPr>
     </w:lvl>
   </w:abstractNum>
-  <w:abstractNum w:abstractNumId="18" w15:restartNumberingAfterBreak="0">
+  <w:abstractNum w:abstractNumId="19" w15:restartNumberingAfterBreak="0">
     <w:nsid w:val="7432701D"/>
     <w:multiLevelType w:val="multilevel"/>
     <w:tmpl w:val="BC14CF2C"/>
@@ -5826,7 +6073,120 @@
       </w:rPr>
     </w:lvl>
   </w:abstractNum>
-  <w:abstractNum w:abstractNumId="19" w15:restartNumberingAfterBreak="0">
+  <w:abstractNum w:abstractNumId="20" w15:restartNumberingAfterBreak="0">
+    <w:nsid w:val="752D12BB"/>
+    <w:multiLevelType w:val="hybridMultilevel"/>
+    <w:tmpl w:val="9AAE90CA"/>
+    <w:lvl w:ilvl="0" w:tplc="04160001">
+      <w:start w:val="1"/>
+      <w:numFmt w:val="bullet"/>
+      <w:lvlText w:val=""/>
+      <w:lvlJc w:val="left"/>
+      <w:pPr>
+        <w:ind w:left="720" w:hanging="360"/>
+      </w:pPr>
+      <w:rPr>
+        <w:rFonts w:ascii="Symbol" w:hAnsi="Symbol" w:hint="default"/>
+      </w:rPr>
+    </w:lvl>
+    <w:lvl w:ilvl="1" w:tplc="04160003" w:tentative="1">
+      <w:start w:val="1"/>
+      <w:numFmt w:val="bullet"/>
+      <w:lvlText w:val="o"/>
+      <w:lvlJc w:val="left"/>
+      <w:pPr>
+        <w:ind w:left="1440" w:hanging="360"/>
+      </w:pPr>
+      <w:rPr>
+        <w:rFonts w:ascii="Courier New" w:hAnsi="Courier New" w:cs="Courier New" w:hint="default"/>
+      </w:rPr>
+    </w:lvl>
+    <w:lvl w:ilvl="2" w:tplc="04160005" w:tentative="1">
+      <w:start w:val="1"/>
+      <w:numFmt w:val="bullet"/>
+      <w:lvlText w:val=""/>
+      <w:lvlJc w:val="left"/>
+      <w:pPr>
+        <w:ind w:left="2160" w:hanging="360"/>
+      </w:pPr>
+      <w:rPr>
+        <w:rFonts w:ascii="Wingdings" w:hAnsi="Wingdings" w:hint="default"/>
+      </w:rPr>
+    </w:lvl>
+    <w:lvl w:ilvl="3" w:tplc="04160001" w:tentative="1">
+      <w:start w:val="1"/>
+      <w:numFmt w:val="bullet"/>
+      <w:lvlText w:val=""/>
+      <w:lvlJc w:val="left"/>
+      <w:pPr>
+        <w:ind w:left="2880" w:hanging="360"/>
+      </w:pPr>
+      <w:rPr>
+        <w:rFonts w:ascii="Symbol" w:hAnsi="Symbol" w:hint="default"/>
+      </w:rPr>
+    </w:lvl>
+    <w:lvl w:ilvl="4" w:tplc="04160003" w:tentative="1">
+      <w:start w:val="1"/>
+      <w:numFmt w:val="bullet"/>
+      <w:lvlText w:val="o"/>
+      <w:lvlJc w:val="left"/>
+      <w:pPr>
+        <w:ind w:left="3600" w:hanging="360"/>
+      </w:pPr>
+      <w:rPr>
+        <w:rFonts w:ascii="Courier New" w:hAnsi="Courier New" w:cs="Courier New" w:hint="default"/>
+      </w:rPr>
+    </w:lvl>
+    <w:lvl w:ilvl="5" w:tplc="04160005" w:tentative="1">
+      <w:start w:val="1"/>
+      <w:numFmt w:val="bullet"/>
+      <w:lvlText w:val=""/>
+      <w:lvlJc w:val="left"/>
+      <w:pPr>
+        <w:ind w:left="4320" w:hanging="360"/>
+      </w:pPr>
+      <w:rPr>
+        <w:rFonts w:ascii="Wingdings" w:hAnsi="Wingdings" w:hint="default"/>
+      </w:rPr>
+    </w:lvl>
+    <w:lvl w:ilvl="6" w:tplc="04160001" w:tentative="1">
+      <w:start w:val="1"/>
+      <w:numFmt w:val="bullet"/>
+      <w:lvlText w:val=""/>
+      <w:lvlJc w:val="left"/>
+      <w:pPr>
+        <w:ind w:left="5040" w:hanging="360"/>
+      </w:pPr>
+      <w:rPr>
+        <w:rFonts w:ascii="Symbol" w:hAnsi="Symbol" w:hint="default"/>
+      </w:rPr>
+    </w:lvl>
+    <w:lvl w:ilvl="7" w:tplc="04160003" w:tentative="1">
+      <w:start w:val="1"/>
+      <w:numFmt w:val="bullet"/>
+      <w:lvlText w:val="o"/>
+      <w:lvlJc w:val="left"/>
+      <w:pPr>
+        <w:ind w:left="5760" w:hanging="360"/>
+      </w:pPr>
+      <w:rPr>
+        <w:rFonts w:ascii="Courier New" w:hAnsi="Courier New" w:cs="Courier New" w:hint="default"/>
+      </w:rPr>
+    </w:lvl>
+    <w:lvl w:ilvl="8" w:tplc="04160005" w:tentative="1">
+      <w:start w:val="1"/>
+      <w:numFmt w:val="bullet"/>
+      <w:lvlText w:val=""/>
+      <w:lvlJc w:val="left"/>
+      <w:pPr>
+        <w:ind w:left="6480" w:hanging="360"/>
+      </w:pPr>
+      <w:rPr>
+        <w:rFonts w:ascii="Wingdings" w:hAnsi="Wingdings" w:hint="default"/>
+      </w:rPr>
+    </w:lvl>
+  </w:abstractNum>
+  <w:abstractNum w:abstractNumId="21" w15:restartNumberingAfterBreak="0">
     <w:nsid w:val="79F86C39"/>
     <w:multiLevelType w:val="hybridMultilevel"/>
     <w:tmpl w:val="22CC7568"/>
@@ -5952,7 +6312,7 @@
     <w:abstractNumId w:val="10"/>
   </w:num>
   <w:num w:numId="5" w16cid:durableId="583342734">
-    <w:abstractNumId w:val="16"/>
+    <w:abstractNumId w:val="17"/>
   </w:num>
   <w:num w:numId="6" w16cid:durableId="1528836465">
     <w:abstractNumId w:val="14"/>
@@ -5961,10 +6321,10 @@
     <w:abstractNumId w:val="12"/>
   </w:num>
   <w:num w:numId="8" w16cid:durableId="354423666">
-    <w:abstractNumId w:val="17"/>
+    <w:abstractNumId w:val="18"/>
   </w:num>
   <w:num w:numId="9" w16cid:durableId="1872914434">
-    <w:abstractNumId w:val="19"/>
+    <w:abstractNumId w:val="21"/>
   </w:num>
   <w:num w:numId="10" w16cid:durableId="1548370197">
     <w:abstractNumId w:val="11"/>
@@ -5976,10 +6336,10 @@
     <w:abstractNumId w:val="9"/>
   </w:num>
   <w:num w:numId="13" w16cid:durableId="1622490818">
-    <w:abstractNumId w:val="15"/>
+    <w:abstractNumId w:val="16"/>
   </w:num>
   <w:num w:numId="14" w16cid:durableId="787548909">
-    <w:abstractNumId w:val="18"/>
+    <w:abstractNumId w:val="19"/>
   </w:num>
   <w:num w:numId="15" w16cid:durableId="15081470">
     <w:abstractNumId w:val="6"/>
@@ -5998,6 +6358,12 @@
   </w:num>
   <w:num w:numId="20" w16cid:durableId="1506558563">
     <w:abstractNumId w:val="0"/>
+  </w:num>
+  <w:num w:numId="21" w16cid:durableId="151800776">
+    <w:abstractNumId w:val="20"/>
+  </w:num>
+  <w:num w:numId="22" w16cid:durableId="1998923907">
+    <w:abstractNumId w:val="15"/>
   </w:num>
 </w:numbering>
 </file>

</xml_diff>

<commit_message>
<Arrumando o Astah, arrumando word JAVA>
</commit_message>
<xml_diff>
--- a/UInvest/src/main/resources/Domain Driven Design.docx
+++ b/UInvest/src/main/resources/Domain Driven Design.docx
@@ -1,6 +1,6 @@
 
 <file path=word/document.xml><?xml version="1.0" encoding="utf-8"?>
-<w:document xmlns:wpc="http://schemas.microsoft.com/office/word/2010/wordprocessingCanvas" xmlns:cx="http://schemas.microsoft.com/office/drawing/2014/chartex" xmlns:cx1="http://schemas.microsoft.com/office/drawing/2015/9/8/chartex" xmlns:cx2="http://schemas.microsoft.com/office/drawing/2015/10/21/chartex" xmlns:cx3="http://schemas.microsoft.com/office/drawing/2016/5/9/chartex" xmlns:cx4="http://schemas.microsoft.com/office/drawing/2016/5/10/chartex" xmlns:cx5="http://schemas.microsoft.com/office/drawing/2016/5/11/chartex" xmlns:cx6="http://schemas.microsoft.com/office/drawing/2016/5/12/chartex" xmlns:cx7="http://schemas.microsoft.com/office/drawing/2016/5/13/chartex" xmlns:cx8="http://schemas.microsoft.com/office/drawing/2016/5/14/chartex" xmlns:mc="http://schemas.openxmlformats.org/markup-compatibility/2006" xmlns:aink="http://schemas.microsoft.com/office/drawing/2016/ink" xmlns:am3d="http://schemas.microsoft.com/office/drawing/2017/model3d" xmlns:o="urn:schemas-microsoft-com:office:office" xmlns:oel="http://schemas.microsoft.com/office/2019/extlst" xmlns:r="http://schemas.openxmlformats.org/officeDocument/2006/relationships" xmlns:m="http://schemas.openxmlformats.org/officeDocument/2006/math" xmlns:v="urn:schemas-microsoft-com:vml" xmlns:wp14="http://schemas.microsoft.com/office/word/2010/wordprocessingDrawing" xmlns:wp="http://schemas.openxmlformats.org/drawingml/2006/wordprocessingDrawing" xmlns:w10="urn:schemas-microsoft-com:office:word" xmlns:w="http://schemas.openxmlformats.org/wordprocessingml/2006/main" xmlns:w14="http://schemas.microsoft.com/office/word/2010/wordml" xmlns:w15="http://schemas.microsoft.com/office/word/2012/wordml" xmlns:w16cex="http://schemas.microsoft.com/office/word/2018/wordml/cex" xmlns:w16cid="http://schemas.microsoft.com/office/word/2016/wordml/cid" xmlns:w16="http://schemas.microsoft.com/office/word/2018/wordml" xmlns:w16sdtdh="http://schemas.microsoft.com/office/word/2020/wordml/sdtdatahash" xmlns:w16se="http://schemas.microsoft.com/office/word/2015/wordml/symex" xmlns:wpg="http://schemas.microsoft.com/office/word/2010/wordprocessingGroup" xmlns:wpi="http://schemas.microsoft.com/office/word/2010/wordprocessingInk" xmlns:wne="http://schemas.microsoft.com/office/word/2006/wordml" xmlns:wps="http://schemas.microsoft.com/office/word/2010/wordprocessingShape" mc:Ignorable="w14 w15 w16se w16cid w16 w16cex w16sdtdh wp14">
+<w:document xmlns:wpc="http://schemas.microsoft.com/office/word/2010/wordprocessingCanvas" xmlns:cx="http://schemas.microsoft.com/office/drawing/2014/chartex" xmlns:cx1="http://schemas.microsoft.com/office/drawing/2015/9/8/chartex" xmlns:cx2="http://schemas.microsoft.com/office/drawing/2015/10/21/chartex" xmlns:cx3="http://schemas.microsoft.com/office/drawing/2016/5/9/chartex" xmlns:cx4="http://schemas.microsoft.com/office/drawing/2016/5/10/chartex" xmlns:cx5="http://schemas.microsoft.com/office/drawing/2016/5/11/chartex" xmlns:cx6="http://schemas.microsoft.com/office/drawing/2016/5/12/chartex" xmlns:cx7="http://schemas.microsoft.com/office/drawing/2016/5/13/chartex" xmlns:cx8="http://schemas.microsoft.com/office/drawing/2016/5/14/chartex" xmlns:mc="http://schemas.openxmlformats.org/markup-compatibility/2006" xmlns:aink="http://schemas.microsoft.com/office/drawing/2016/ink" xmlns:am3d="http://schemas.microsoft.com/office/drawing/2017/model3d" xmlns:o="urn:schemas-microsoft-com:office:office" xmlns:r="http://schemas.openxmlformats.org/officeDocument/2006/relationships" xmlns:m="http://schemas.openxmlformats.org/officeDocument/2006/math" xmlns:v="urn:schemas-microsoft-com:vml" xmlns:wp14="http://schemas.microsoft.com/office/word/2010/wordprocessingDrawing" xmlns:wp="http://schemas.openxmlformats.org/drawingml/2006/wordprocessingDrawing" xmlns:w10="urn:schemas-microsoft-com:office:word" xmlns:w="http://schemas.openxmlformats.org/wordprocessingml/2006/main" xmlns:w14="http://schemas.microsoft.com/office/word/2010/wordml" xmlns:w15="http://schemas.microsoft.com/office/word/2012/wordml" xmlns:w16cex="http://schemas.microsoft.com/office/word/2018/wordml/cex" xmlns:w16cid="http://schemas.microsoft.com/office/word/2016/wordml/cid" xmlns:w16="http://schemas.microsoft.com/office/word/2018/wordml" xmlns:w16sdtdh="http://schemas.microsoft.com/office/word/2020/wordml/sdtdatahash" xmlns:w16se="http://schemas.microsoft.com/office/word/2015/wordml/symex" xmlns:wpg="http://schemas.microsoft.com/office/word/2010/wordprocessingGroup" xmlns:wpi="http://schemas.microsoft.com/office/word/2010/wordprocessingInk" xmlns:wne="http://schemas.microsoft.com/office/word/2006/wordml" xmlns:wps="http://schemas.microsoft.com/office/word/2010/wordprocessingShape" mc:Ignorable="w14 w15 w16se w16cid w16 w16cex w16sdtdh wp14">
   <w:body>
     <w:p>
       <w:pPr>
@@ -129,6 +129,7 @@
         <w:rPr>
           <w:sz w:val="24"/>
           <w:szCs w:val="24"/>
+          <w:lang w:val="en-US"/>
         </w:rPr>
       </w:pPr>
       <w:r>
@@ -137,6 +138,7 @@
           <w:b/>
           <w:sz w:val="28"/>
           <w:szCs w:val="24"/>
+          <w:lang w:val="en-US"/>
         </w:rPr>
         <w:t>Challenge B3: U Invest</w:t>
       </w:r>
@@ -147,17 +149,25 @@
         <w:rPr>
           <w:sz w:val="28"/>
           <w:szCs w:val="28"/>
+          <w:lang w:val="en-US"/>
         </w:rPr>
       </w:pPr>
       <w:r>
         <w:rPr>
           <w:sz w:val="28"/>
           <w:szCs w:val="28"/>
+          <w:lang w:val="en-US"/>
         </w:rPr>
         <w:t>DOMAIN DRIVEN DESING</w:t>
       </w:r>
     </w:p>
-    <w:p/>
+    <w:p>
+      <w:pPr>
+        <w:rPr>
+          <w:lang w:val="en-US"/>
+        </w:rPr>
+      </w:pPr>
+    </w:p>
     <w:p>
       <w:pPr>
         <w:spacing w:after="199"/>
@@ -168,6 +178,7 @@
         <w:rPr>
           <w:rFonts w:ascii="Arial" w:eastAsia="Arial" w:hAnsi="Arial" w:cs="Arial"/>
           <w:sz w:val="32"/>
+          <w:lang w:val="en-US"/>
         </w:rPr>
         <w:t xml:space="preserve"> </w:t>
       </w:r>
@@ -453,15 +464,14 @@
       </w:pPr>
       <w:r>
         <w:rPr>
-          <w:noProof/>
           <w:sz w:val="28"/>
           <w:szCs w:val="28"/>
         </w:rPr>
         <w:drawing>
-          <wp:inline distT="0" distB="0" distL="0" distR="0" wp14:anchorId="58FA67E2" wp14:editId="440A9E0D">
-            <wp:extent cx="5760085" cy="2554605"/>
+          <wp:inline distT="0" distB="0" distL="0" distR="0" wp14:anchorId="7DF2CD16" wp14:editId="41C4DED7">
+            <wp:extent cx="5760085" cy="3810635"/>
             <wp:effectExtent l="0" t="0" r="0" b="0"/>
-            <wp:docPr id="1" name="Imagem 1" descr="Linha do tempo&#10;&#10;Descrição gerada automaticamente com confiança média"/>
+            <wp:docPr id="1" name="Picture 1"/>
             <wp:cNvGraphicFramePr>
               <a:graphicFrameLocks xmlns:a="http://schemas.openxmlformats.org/drawingml/2006/main" noChangeAspect="1"/>
             </wp:cNvGraphicFramePr>
@@ -469,7 +479,7 @@
               <a:graphicData uri="http://schemas.openxmlformats.org/drawingml/2006/picture">
                 <pic:pic xmlns:pic="http://schemas.openxmlformats.org/drawingml/2006/picture">
                   <pic:nvPicPr>
-                    <pic:cNvPr id="1" name="Imagem 1" descr="Linha do tempo&#10;&#10;Descrição gerada automaticamente com confiança média"/>
+                    <pic:cNvPr id="1" name=""/>
                     <pic:cNvPicPr/>
                   </pic:nvPicPr>
                   <pic:blipFill>
@@ -481,7 +491,7 @@
                   <pic:spPr>
                     <a:xfrm>
                       <a:off x="0" y="0"/>
-                      <a:ext cx="5760085" cy="2554605"/>
+                      <a:ext cx="5760085" cy="3810635"/>
                     </a:xfrm>
                     <a:prstGeom prst="rect">
                       <a:avLst/>
@@ -499,46 +509,6 @@
         <w:rPr>
           <w:sz w:val="24"/>
           <w:szCs w:val="24"/>
-        </w:rPr>
-      </w:pPr>
-    </w:p>
-    <w:p>
-      <w:pPr>
-        <w:rPr>
-          <w:b/>
-          <w:bCs/>
-          <w:sz w:val="28"/>
-          <w:szCs w:val="28"/>
-        </w:rPr>
-      </w:pPr>
-    </w:p>
-    <w:p>
-      <w:pPr>
-        <w:rPr>
-          <w:b/>
-          <w:bCs/>
-          <w:sz w:val="28"/>
-          <w:szCs w:val="28"/>
-        </w:rPr>
-      </w:pPr>
-    </w:p>
-    <w:p>
-      <w:pPr>
-        <w:rPr>
-          <w:b/>
-          <w:bCs/>
-          <w:sz w:val="28"/>
-          <w:szCs w:val="28"/>
-        </w:rPr>
-      </w:pPr>
-    </w:p>
-    <w:p>
-      <w:pPr>
-        <w:rPr>
-          <w:b/>
-          <w:bCs/>
-          <w:sz w:val="28"/>
-          <w:szCs w:val="28"/>
         </w:rPr>
       </w:pPr>
     </w:p>
@@ -717,7 +687,7 @@
               </wp:inline>
             </w:drawing>
           </mc:Choice>
-          <mc:Fallback>
+          <mc:Fallback xmlns:oel="http://schemas.microsoft.com/office/2019/extlst">
             <w:pict>
               <v:rect w14:anchorId="6E8DA5F2" id="Retângulo 5" o:spid="_x0000_s1026" style="width:24pt;height:24pt;visibility:visible;mso-wrap-style:square;mso-left-percent:-10001;mso-top-percent:-10001;mso-position-horizontal:absolute;mso-position-horizontal-relative:char;mso-position-vertical:absolute;mso-position-vertical-relative:line;mso-left-percent:-10001;mso-top-percent:-10001;v-text-anchor:top" o:gfxdata="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" filled="f" stroked="f">
                 <o:lock v:ext="edit" aspectratio="t"/>
@@ -1301,6 +1271,7 @@
       </w:pPr>
       <w:r>
         <w:rPr>
+          <w:noProof/>
           <w:lang w:eastAsia="pt-BR"/>
         </w:rPr>
         <w:drawing>
@@ -3307,7 +3278,7 @@
     </w:p>
     <w:p>
       <w:pPr>
-        <w:pStyle w:val="PargrafodaLista"/>
+        <w:pStyle w:val="ListParagraph"/>
         <w:numPr>
           <w:ilvl w:val="0"/>
           <w:numId w:val="22"/>
@@ -3325,7 +3296,7 @@
     </w:p>
     <w:p>
       <w:pPr>
-        <w:pStyle w:val="PargrafodaLista"/>
+        <w:pStyle w:val="ListParagraph"/>
         <w:numPr>
           <w:ilvl w:val="0"/>
           <w:numId w:val="22"/>
@@ -3337,7 +3308,7 @@
     </w:p>
     <w:p>
       <w:pPr>
-        <w:pStyle w:val="PargrafodaLista"/>
+        <w:pStyle w:val="ListParagraph"/>
         <w:numPr>
           <w:ilvl w:val="0"/>
           <w:numId w:val="22"/>
@@ -3352,7 +3323,7 @@
     </w:p>
     <w:p>
       <w:pPr>
-        <w:pStyle w:val="PargrafodaLista"/>
+        <w:pStyle w:val="ListParagraph"/>
         <w:numPr>
           <w:ilvl w:val="0"/>
           <w:numId w:val="22"/>
@@ -3370,7 +3341,7 @@
     </w:p>
     <w:p>
       <w:pPr>
-        <w:pStyle w:val="PargrafodaLista"/>
+        <w:pStyle w:val="ListParagraph"/>
         <w:numPr>
           <w:ilvl w:val="0"/>
           <w:numId w:val="22"/>
@@ -3385,7 +3356,7 @@
     </w:p>
     <w:p>
       <w:pPr>
-        <w:pStyle w:val="PargrafodaLista"/>
+        <w:pStyle w:val="ListParagraph"/>
         <w:numPr>
           <w:ilvl w:val="0"/>
           <w:numId w:val="22"/>
@@ -3400,7 +3371,7 @@
     </w:p>
     <w:p>
       <w:pPr>
-        <w:pStyle w:val="PargrafodaLista"/>
+        <w:pStyle w:val="ListParagraph"/>
         <w:rPr>
           <w:lang w:eastAsia="pt-BR"/>
         </w:rPr>
@@ -3408,7 +3379,7 @@
     </w:p>
     <w:p>
       <w:pPr>
-        <w:pStyle w:val="PargrafodaLista"/>
+        <w:pStyle w:val="ListParagraph"/>
         <w:rPr>
           <w:lang w:eastAsia="pt-BR"/>
         </w:rPr>
@@ -3441,7 +3412,7 @@
 </file>
 
 <file path=word/endnotes.xml><?xml version="1.0" encoding="utf-8"?>
-<w:endnotes xmlns:wpc="http://schemas.microsoft.com/office/word/2010/wordprocessingCanvas" xmlns:cx="http://schemas.microsoft.com/office/drawing/2014/chartex" xmlns:cx1="http://schemas.microsoft.com/office/drawing/2015/9/8/chartex" xmlns:cx2="http://schemas.microsoft.com/office/drawing/2015/10/21/chartex" xmlns:cx3="http://schemas.microsoft.com/office/drawing/2016/5/9/chartex" xmlns:cx4="http://schemas.microsoft.com/office/drawing/2016/5/10/chartex" xmlns:cx5="http://schemas.microsoft.com/office/drawing/2016/5/11/chartex" xmlns:cx6="http://schemas.microsoft.com/office/drawing/2016/5/12/chartex" xmlns:cx7="http://schemas.microsoft.com/office/drawing/2016/5/13/chartex" xmlns:cx8="http://schemas.microsoft.com/office/drawing/2016/5/14/chartex" xmlns:mc="http://schemas.openxmlformats.org/markup-compatibility/2006" xmlns:aink="http://schemas.microsoft.com/office/drawing/2016/ink" xmlns:am3d="http://schemas.microsoft.com/office/drawing/2017/model3d" xmlns:o="urn:schemas-microsoft-com:office:office" xmlns:oel="http://schemas.microsoft.com/office/2019/extlst" xmlns:r="http://schemas.openxmlformats.org/officeDocument/2006/relationships" xmlns:m="http://schemas.openxmlformats.org/officeDocument/2006/math" xmlns:v="urn:schemas-microsoft-com:vml" xmlns:wp14="http://schemas.microsoft.com/office/word/2010/wordprocessingDrawing" xmlns:wp="http://schemas.openxmlformats.org/drawingml/2006/wordprocessingDrawing" xmlns:w10="urn:schemas-microsoft-com:office:word" xmlns:w="http://schemas.openxmlformats.org/wordprocessingml/2006/main" xmlns:w14="http://schemas.microsoft.com/office/word/2010/wordml" xmlns:w15="http://schemas.microsoft.com/office/word/2012/wordml" xmlns:w16cex="http://schemas.microsoft.com/office/word/2018/wordml/cex" xmlns:w16cid="http://schemas.microsoft.com/office/word/2016/wordml/cid" xmlns:w16="http://schemas.microsoft.com/office/word/2018/wordml" xmlns:w16sdtdh="http://schemas.microsoft.com/office/word/2020/wordml/sdtdatahash" xmlns:w16se="http://schemas.microsoft.com/office/word/2015/wordml/symex" xmlns:wpg="http://schemas.microsoft.com/office/word/2010/wordprocessingGroup" xmlns:wpi="http://schemas.microsoft.com/office/word/2010/wordprocessingInk" xmlns:wne="http://schemas.microsoft.com/office/word/2006/wordml" xmlns:wps="http://schemas.microsoft.com/office/word/2010/wordprocessingShape" mc:Ignorable="w14 w15 w16se w16cid w16 w16cex w16sdtdh wp14">
+<w:endnotes xmlns:wpc="http://schemas.microsoft.com/office/word/2010/wordprocessingCanvas" xmlns:cx="http://schemas.microsoft.com/office/drawing/2014/chartex" xmlns:cx1="http://schemas.microsoft.com/office/drawing/2015/9/8/chartex" xmlns:cx2="http://schemas.microsoft.com/office/drawing/2015/10/21/chartex" xmlns:cx3="http://schemas.microsoft.com/office/drawing/2016/5/9/chartex" xmlns:cx4="http://schemas.microsoft.com/office/drawing/2016/5/10/chartex" xmlns:cx5="http://schemas.microsoft.com/office/drawing/2016/5/11/chartex" xmlns:cx6="http://schemas.microsoft.com/office/drawing/2016/5/12/chartex" xmlns:cx7="http://schemas.microsoft.com/office/drawing/2016/5/13/chartex" xmlns:cx8="http://schemas.microsoft.com/office/drawing/2016/5/14/chartex" xmlns:mc="http://schemas.openxmlformats.org/markup-compatibility/2006" xmlns:aink="http://schemas.microsoft.com/office/drawing/2016/ink" xmlns:am3d="http://schemas.microsoft.com/office/drawing/2017/model3d" xmlns:o="urn:schemas-microsoft-com:office:office" xmlns:r="http://schemas.openxmlformats.org/officeDocument/2006/relationships" xmlns:m="http://schemas.openxmlformats.org/officeDocument/2006/math" xmlns:v="urn:schemas-microsoft-com:vml" xmlns:wp14="http://schemas.microsoft.com/office/word/2010/wordprocessingDrawing" xmlns:wp="http://schemas.openxmlformats.org/drawingml/2006/wordprocessingDrawing" xmlns:w10="urn:schemas-microsoft-com:office:word" xmlns:w="http://schemas.openxmlformats.org/wordprocessingml/2006/main" xmlns:w14="http://schemas.microsoft.com/office/word/2010/wordml" xmlns:w15="http://schemas.microsoft.com/office/word/2012/wordml" xmlns:w16cex="http://schemas.microsoft.com/office/word/2018/wordml/cex" xmlns:w16cid="http://schemas.microsoft.com/office/word/2016/wordml/cid" xmlns:w16="http://schemas.microsoft.com/office/word/2018/wordml" xmlns:w16sdtdh="http://schemas.microsoft.com/office/word/2020/wordml/sdtdatahash" xmlns:w16se="http://schemas.microsoft.com/office/word/2015/wordml/symex" xmlns:wpg="http://schemas.microsoft.com/office/word/2010/wordprocessingGroup" xmlns:wpi="http://schemas.microsoft.com/office/word/2010/wordprocessingInk" xmlns:wne="http://schemas.microsoft.com/office/word/2006/wordml" xmlns:wps="http://schemas.microsoft.com/office/word/2010/wordprocessingShape" mc:Ignorable="w14 w15 w16se w16cid w16 w16cex w16sdtdh wp14">
   <w:endnote w:type="separator" w:id="-1">
     <w:p>
       <w:pPr>
@@ -3466,7 +3437,7 @@
 </file>
 
 <file path=word/footnotes.xml><?xml version="1.0" encoding="utf-8"?>
-<w:footnotes xmlns:wpc="http://schemas.microsoft.com/office/word/2010/wordprocessingCanvas" xmlns:cx="http://schemas.microsoft.com/office/drawing/2014/chartex" xmlns:cx1="http://schemas.microsoft.com/office/drawing/2015/9/8/chartex" xmlns:cx2="http://schemas.microsoft.com/office/drawing/2015/10/21/chartex" xmlns:cx3="http://schemas.microsoft.com/office/drawing/2016/5/9/chartex" xmlns:cx4="http://schemas.microsoft.com/office/drawing/2016/5/10/chartex" xmlns:cx5="http://schemas.microsoft.com/office/drawing/2016/5/11/chartex" xmlns:cx6="http://schemas.microsoft.com/office/drawing/2016/5/12/chartex" xmlns:cx7="http://schemas.microsoft.com/office/drawing/2016/5/13/chartex" xmlns:cx8="http://schemas.microsoft.com/office/drawing/2016/5/14/chartex" xmlns:mc="http://schemas.openxmlformats.org/markup-compatibility/2006" xmlns:aink="http://schemas.microsoft.com/office/drawing/2016/ink" xmlns:am3d="http://schemas.microsoft.com/office/drawing/2017/model3d" xmlns:o="urn:schemas-microsoft-com:office:office" xmlns:oel="http://schemas.microsoft.com/office/2019/extlst" xmlns:r="http://schemas.openxmlformats.org/officeDocument/2006/relationships" xmlns:m="http://schemas.openxmlformats.org/officeDocument/2006/math" xmlns:v="urn:schemas-microsoft-com:vml" xmlns:wp14="http://schemas.microsoft.com/office/word/2010/wordprocessingDrawing" xmlns:wp="http://schemas.openxmlformats.org/drawingml/2006/wordprocessingDrawing" xmlns:w10="urn:schemas-microsoft-com:office:word" xmlns:w="http://schemas.openxmlformats.org/wordprocessingml/2006/main" xmlns:w14="http://schemas.microsoft.com/office/word/2010/wordml" xmlns:w15="http://schemas.microsoft.com/office/word/2012/wordml" xmlns:w16cex="http://schemas.microsoft.com/office/word/2018/wordml/cex" xmlns:w16cid="http://schemas.microsoft.com/office/word/2016/wordml/cid" xmlns:w16="http://schemas.microsoft.com/office/word/2018/wordml" xmlns:w16sdtdh="http://schemas.microsoft.com/office/word/2020/wordml/sdtdatahash" xmlns:w16se="http://schemas.microsoft.com/office/word/2015/wordml/symex" xmlns:wpg="http://schemas.microsoft.com/office/word/2010/wordprocessingGroup" xmlns:wpi="http://schemas.microsoft.com/office/word/2010/wordprocessingInk" xmlns:wne="http://schemas.microsoft.com/office/word/2006/wordml" xmlns:wps="http://schemas.microsoft.com/office/word/2010/wordprocessingShape" mc:Ignorable="w14 w15 w16se w16cid w16 w16cex w16sdtdh wp14">
+<w:footnotes xmlns:wpc="http://schemas.microsoft.com/office/word/2010/wordprocessingCanvas" xmlns:cx="http://schemas.microsoft.com/office/drawing/2014/chartex" xmlns:cx1="http://schemas.microsoft.com/office/drawing/2015/9/8/chartex" xmlns:cx2="http://schemas.microsoft.com/office/drawing/2015/10/21/chartex" xmlns:cx3="http://schemas.microsoft.com/office/drawing/2016/5/9/chartex" xmlns:cx4="http://schemas.microsoft.com/office/drawing/2016/5/10/chartex" xmlns:cx5="http://schemas.microsoft.com/office/drawing/2016/5/11/chartex" xmlns:cx6="http://schemas.microsoft.com/office/drawing/2016/5/12/chartex" xmlns:cx7="http://schemas.microsoft.com/office/drawing/2016/5/13/chartex" xmlns:cx8="http://schemas.microsoft.com/office/drawing/2016/5/14/chartex" xmlns:mc="http://schemas.openxmlformats.org/markup-compatibility/2006" xmlns:aink="http://schemas.microsoft.com/office/drawing/2016/ink" xmlns:am3d="http://schemas.microsoft.com/office/drawing/2017/model3d" xmlns:o="urn:schemas-microsoft-com:office:office" xmlns:r="http://schemas.openxmlformats.org/officeDocument/2006/relationships" xmlns:m="http://schemas.openxmlformats.org/officeDocument/2006/math" xmlns:v="urn:schemas-microsoft-com:vml" xmlns:wp14="http://schemas.microsoft.com/office/word/2010/wordprocessingDrawing" xmlns:wp="http://schemas.openxmlformats.org/drawingml/2006/wordprocessingDrawing" xmlns:w10="urn:schemas-microsoft-com:office:word" xmlns:w="http://schemas.openxmlformats.org/wordprocessingml/2006/main" xmlns:w14="http://schemas.microsoft.com/office/word/2010/wordml" xmlns:w15="http://schemas.microsoft.com/office/word/2012/wordml" xmlns:w16cex="http://schemas.microsoft.com/office/word/2018/wordml/cex" xmlns:w16cid="http://schemas.microsoft.com/office/word/2016/wordml/cid" xmlns:w16="http://schemas.microsoft.com/office/word/2018/wordml" xmlns:w16sdtdh="http://schemas.microsoft.com/office/word/2020/wordml/sdtdatahash" xmlns:w16se="http://schemas.microsoft.com/office/word/2015/wordml/symex" xmlns:wpg="http://schemas.microsoft.com/office/word/2010/wordprocessingGroup" xmlns:wpi="http://schemas.microsoft.com/office/word/2010/wordprocessingInk" xmlns:wne="http://schemas.microsoft.com/office/word/2006/wordml" xmlns:wps="http://schemas.microsoft.com/office/word/2010/wordprocessingShape" mc:Ignorable="w14 w15 w16se w16cid w16 w16cex w16sdtdh wp14">
   <w:footnote w:type="separator" w:id="-1">
     <w:p>
       <w:pPr>
@@ -3491,7 +3462,7 @@
 </file>
 
 <file path=word/numbering.xml><?xml version="1.0" encoding="utf-8"?>
-<w:numbering xmlns:wpc="http://schemas.microsoft.com/office/word/2010/wordprocessingCanvas" xmlns:cx="http://schemas.microsoft.com/office/drawing/2014/chartex" xmlns:cx1="http://schemas.microsoft.com/office/drawing/2015/9/8/chartex" xmlns:cx2="http://schemas.microsoft.com/office/drawing/2015/10/21/chartex" xmlns:cx3="http://schemas.microsoft.com/office/drawing/2016/5/9/chartex" xmlns:cx4="http://schemas.microsoft.com/office/drawing/2016/5/10/chartex" xmlns:cx5="http://schemas.microsoft.com/office/drawing/2016/5/11/chartex" xmlns:cx6="http://schemas.microsoft.com/office/drawing/2016/5/12/chartex" xmlns:cx7="http://schemas.microsoft.com/office/drawing/2016/5/13/chartex" xmlns:cx8="http://schemas.microsoft.com/office/drawing/2016/5/14/chartex" xmlns:mc="http://schemas.openxmlformats.org/markup-compatibility/2006" xmlns:aink="http://schemas.microsoft.com/office/drawing/2016/ink" xmlns:am3d="http://schemas.microsoft.com/office/drawing/2017/model3d" xmlns:o="urn:schemas-microsoft-com:office:office" xmlns:oel="http://schemas.microsoft.com/office/2019/extlst" xmlns:r="http://schemas.openxmlformats.org/officeDocument/2006/relationships" xmlns:m="http://schemas.openxmlformats.org/officeDocument/2006/math" xmlns:v="urn:schemas-microsoft-com:vml" xmlns:wp14="http://schemas.microsoft.com/office/word/2010/wordprocessingDrawing" xmlns:wp="http://schemas.openxmlformats.org/drawingml/2006/wordprocessingDrawing" xmlns:w10="urn:schemas-microsoft-com:office:word" xmlns:w="http://schemas.openxmlformats.org/wordprocessingml/2006/main" xmlns:w14="http://schemas.microsoft.com/office/word/2010/wordml" xmlns:w15="http://schemas.microsoft.com/office/word/2012/wordml" xmlns:w16cex="http://schemas.microsoft.com/office/word/2018/wordml/cex" xmlns:w16cid="http://schemas.microsoft.com/office/word/2016/wordml/cid" xmlns:w16="http://schemas.microsoft.com/office/word/2018/wordml" xmlns:w16sdtdh="http://schemas.microsoft.com/office/word/2020/wordml/sdtdatahash" xmlns:w16se="http://schemas.microsoft.com/office/word/2015/wordml/symex" xmlns:wpg="http://schemas.microsoft.com/office/word/2010/wordprocessingGroup" xmlns:wpi="http://schemas.microsoft.com/office/word/2010/wordprocessingInk" xmlns:wne="http://schemas.microsoft.com/office/word/2006/wordml" xmlns:wps="http://schemas.microsoft.com/office/word/2010/wordprocessingShape" mc:Ignorable="w14 w15 w16se w16cid w16 w16cex w16sdtdh wp14">
+<w:numbering xmlns:wpc="http://schemas.microsoft.com/office/word/2010/wordprocessingCanvas" xmlns:cx="http://schemas.microsoft.com/office/drawing/2014/chartex" xmlns:cx1="http://schemas.microsoft.com/office/drawing/2015/9/8/chartex" xmlns:cx2="http://schemas.microsoft.com/office/drawing/2015/10/21/chartex" xmlns:cx3="http://schemas.microsoft.com/office/drawing/2016/5/9/chartex" xmlns:cx4="http://schemas.microsoft.com/office/drawing/2016/5/10/chartex" xmlns:cx5="http://schemas.microsoft.com/office/drawing/2016/5/11/chartex" xmlns:cx6="http://schemas.microsoft.com/office/drawing/2016/5/12/chartex" xmlns:cx7="http://schemas.microsoft.com/office/drawing/2016/5/13/chartex" xmlns:cx8="http://schemas.microsoft.com/office/drawing/2016/5/14/chartex" xmlns:mc="http://schemas.openxmlformats.org/markup-compatibility/2006" xmlns:aink="http://schemas.microsoft.com/office/drawing/2016/ink" xmlns:am3d="http://schemas.microsoft.com/office/drawing/2017/model3d" xmlns:o="urn:schemas-microsoft-com:office:office" xmlns:r="http://schemas.openxmlformats.org/officeDocument/2006/relationships" xmlns:m="http://schemas.openxmlformats.org/officeDocument/2006/math" xmlns:v="urn:schemas-microsoft-com:vml" xmlns:wp14="http://schemas.microsoft.com/office/word/2010/wordprocessingDrawing" xmlns:wp="http://schemas.openxmlformats.org/drawingml/2006/wordprocessingDrawing" xmlns:w10="urn:schemas-microsoft-com:office:word" xmlns:w="http://schemas.openxmlformats.org/wordprocessingml/2006/main" xmlns:w14="http://schemas.microsoft.com/office/word/2010/wordml" xmlns:w15="http://schemas.microsoft.com/office/word/2012/wordml" xmlns:w16cex="http://schemas.microsoft.com/office/word/2018/wordml/cex" xmlns:w16cid="http://schemas.microsoft.com/office/word/2016/wordml/cid" xmlns:w16="http://schemas.microsoft.com/office/word/2018/wordml" xmlns:w16sdtdh="http://schemas.microsoft.com/office/word/2020/wordml/sdtdatahash" xmlns:w16se="http://schemas.microsoft.com/office/word/2015/wordml/symex" xmlns:wpg="http://schemas.microsoft.com/office/word/2010/wordprocessingGroup" xmlns:wpi="http://schemas.microsoft.com/office/word/2010/wordprocessingInk" xmlns:wne="http://schemas.microsoft.com/office/word/2006/wordml" xmlns:wps="http://schemas.microsoft.com/office/word/2010/wordprocessingShape" mc:Ignorable="w14 w15 w16se w16cid w16 w16cex w16sdtdh wp14">
   <w:abstractNum w:abstractNumId="0" w15:restartNumberingAfterBreak="0">
     <w:nsid w:val="0302025C"/>
     <w:multiLevelType w:val="hybridMultilevel"/>
@@ -6122,70 +6093,70 @@
       </w:rPr>
     </w:lvl>
   </w:abstractNum>
-  <w:num w:numId="1" w16cid:durableId="1302930061">
+  <w:num w:numId="1">
     <w:abstractNumId w:val="4"/>
   </w:num>
-  <w:num w:numId="2" w16cid:durableId="1206141968">
+  <w:num w:numId="2">
     <w:abstractNumId w:val="7"/>
   </w:num>
-  <w:num w:numId="3" w16cid:durableId="379210043">
+  <w:num w:numId="3">
     <w:abstractNumId w:val="13"/>
   </w:num>
-  <w:num w:numId="4" w16cid:durableId="172690138">
+  <w:num w:numId="4">
     <w:abstractNumId w:val="10"/>
   </w:num>
-  <w:num w:numId="5" w16cid:durableId="583342734">
+  <w:num w:numId="5">
     <w:abstractNumId w:val="17"/>
   </w:num>
-  <w:num w:numId="6" w16cid:durableId="1528836465">
+  <w:num w:numId="6">
     <w:abstractNumId w:val="14"/>
   </w:num>
-  <w:num w:numId="7" w16cid:durableId="230508226">
+  <w:num w:numId="7">
     <w:abstractNumId w:val="12"/>
   </w:num>
-  <w:num w:numId="8" w16cid:durableId="354423666">
+  <w:num w:numId="8">
     <w:abstractNumId w:val="18"/>
   </w:num>
-  <w:num w:numId="9" w16cid:durableId="1872914434">
+  <w:num w:numId="9">
     <w:abstractNumId w:val="21"/>
   </w:num>
-  <w:num w:numId="10" w16cid:durableId="1548370197">
+  <w:num w:numId="10">
     <w:abstractNumId w:val="11"/>
   </w:num>
-  <w:num w:numId="11" w16cid:durableId="1684739772">
+  <w:num w:numId="11">
     <w:abstractNumId w:val="5"/>
   </w:num>
-  <w:num w:numId="12" w16cid:durableId="615868498">
+  <w:num w:numId="12">
     <w:abstractNumId w:val="9"/>
   </w:num>
-  <w:num w:numId="13" w16cid:durableId="1622490818">
+  <w:num w:numId="13">
     <w:abstractNumId w:val="16"/>
   </w:num>
-  <w:num w:numId="14" w16cid:durableId="787548909">
+  <w:num w:numId="14">
     <w:abstractNumId w:val="19"/>
   </w:num>
-  <w:num w:numId="15" w16cid:durableId="15081470">
+  <w:num w:numId="15">
     <w:abstractNumId w:val="6"/>
   </w:num>
-  <w:num w:numId="16" w16cid:durableId="2045250754">
+  <w:num w:numId="16">
     <w:abstractNumId w:val="1"/>
   </w:num>
-  <w:num w:numId="17" w16cid:durableId="62028619">
+  <w:num w:numId="17">
     <w:abstractNumId w:val="3"/>
   </w:num>
-  <w:num w:numId="18" w16cid:durableId="419840258">
+  <w:num w:numId="18">
     <w:abstractNumId w:val="2"/>
   </w:num>
-  <w:num w:numId="19" w16cid:durableId="1079594317">
+  <w:num w:numId="19">
     <w:abstractNumId w:val="8"/>
   </w:num>
-  <w:num w:numId="20" w16cid:durableId="1506558563">
+  <w:num w:numId="20">
     <w:abstractNumId w:val="0"/>
   </w:num>
-  <w:num w:numId="21" w16cid:durableId="151800776">
+  <w:num w:numId="21">
     <w:abstractNumId w:val="20"/>
   </w:num>
-  <w:num w:numId="22" w16cid:durableId="1998923907">
+  <w:num w:numId="22">
     <w:abstractNumId w:val="15"/>
   </w:num>
 </w:numbering>
@@ -6590,13 +6561,13 @@
     <w:name w:val="Normal"/>
     <w:qFormat/>
   </w:style>
-  <w:style w:type="character" w:default="1" w:styleId="Fontepargpadro">
+  <w:style w:type="character" w:default="1" w:styleId="DefaultParagraphFont">
     <w:name w:val="Default Paragraph Font"/>
     <w:uiPriority w:val="1"/>
     <w:semiHidden/>
     <w:unhideWhenUsed/>
   </w:style>
-  <w:style w:type="table" w:default="1" w:styleId="Tabelanormal">
+  <w:style w:type="table" w:default="1" w:styleId="TableNormal">
     <w:name w:val="Normal Table"/>
     <w:uiPriority w:val="99"/>
     <w:semiHidden/>
@@ -6611,13 +6582,13 @@
       </w:tblCellMar>
     </w:tblPr>
   </w:style>
-  <w:style w:type="numbering" w:default="1" w:styleId="Semlista">
+  <w:style w:type="numbering" w:default="1" w:styleId="NoList">
     <w:name w:val="No List"/>
     <w:uiPriority w:val="99"/>
     <w:semiHidden/>
     <w:unhideWhenUsed/>
   </w:style>
-  <w:style w:type="paragraph" w:styleId="PargrafodaLista">
+  <w:style w:type="paragraph" w:styleId="ListParagraph">
     <w:name w:val="List Paragraph"/>
     <w:basedOn w:val="Normal"/>
     <w:uiPriority w:val="34"/>
@@ -6645,11 +6616,11 @@
       <w:lang w:eastAsia="pt-BR"/>
     </w:rPr>
   </w:style>
-  <w:style w:type="paragraph" w:styleId="Cabealho">
+  <w:style w:type="paragraph" w:styleId="Header">
     <w:name w:val="header"/>
     <w:aliases w:val="Header Char,encabezado,Cover Page"/>
     <w:basedOn w:val="Normal"/>
-    <w:link w:val="CabealhoChar"/>
+    <w:link w:val="HeaderChar1"/>
     <w:unhideWhenUsed/>
     <w:rsid w:val="00E71F72"/>
     <w:pPr>
@@ -6660,17 +6631,17 @@
       <w:spacing w:after="0" w:line="240" w:lineRule="auto"/>
     </w:pPr>
   </w:style>
-  <w:style w:type="character" w:customStyle="1" w:styleId="CabealhoChar">
-    <w:name w:val="Cabeçalho Char"/>
+  <w:style w:type="character" w:customStyle="1" w:styleId="HeaderChar1">
+    <w:name w:val="Header Char1"/>
     <w:aliases w:val="Header Char Char,encabezado Char,Cover Page Char"/>
-    <w:basedOn w:val="Fontepargpadro"/>
-    <w:link w:val="Cabealho"/>
+    <w:basedOn w:val="DefaultParagraphFont"/>
+    <w:link w:val="Header"/>
     <w:rsid w:val="00E71F72"/>
   </w:style>
-  <w:style w:type="paragraph" w:styleId="Rodap">
+  <w:style w:type="paragraph" w:styleId="Footer">
     <w:name w:val="footer"/>
     <w:basedOn w:val="Normal"/>
-    <w:link w:val="RodapChar"/>
+    <w:link w:val="FooterChar"/>
     <w:uiPriority w:val="99"/>
     <w:unhideWhenUsed/>
     <w:rsid w:val="00E71F72"/>
@@ -6682,21 +6653,21 @@
       <w:spacing w:after="0" w:line="240" w:lineRule="auto"/>
     </w:pPr>
   </w:style>
-  <w:style w:type="character" w:customStyle="1" w:styleId="RodapChar">
-    <w:name w:val="Rodapé Char"/>
-    <w:basedOn w:val="Fontepargpadro"/>
-    <w:link w:val="Rodap"/>
+  <w:style w:type="character" w:customStyle="1" w:styleId="FooterChar">
+    <w:name w:val="Footer Char"/>
+    <w:basedOn w:val="DefaultParagraphFont"/>
+    <w:link w:val="Footer"/>
     <w:uiPriority w:val="99"/>
     <w:rsid w:val="00E71F72"/>
   </w:style>
   <w:style w:type="character" w:customStyle="1" w:styleId="i-apostilas-label-title">
     <w:name w:val="i-apostilas-label-title"/>
-    <w:basedOn w:val="Fontepargpadro"/>
+    <w:basedOn w:val="DefaultParagraphFont"/>
     <w:rsid w:val="007E0D0C"/>
   </w:style>
   <w:style w:type="character" w:customStyle="1" w:styleId="i-apostilas-label-subtitle">
     <w:name w:val="i-apostilas-label-subtitle"/>
-    <w:basedOn w:val="Fontepargpadro"/>
+    <w:basedOn w:val="DefaultParagraphFont"/>
     <w:rsid w:val="007E0D0C"/>
   </w:style>
 </w:styles>

</xml_diff>

<commit_message>
<Atualizando o Astah e o documento JAVA>
</commit_message>
<xml_diff>
--- a/UInvest/src/main/resources/Domain Driven Design.docx
+++ b/UInvest/src/main/resources/Domain Driven Design.docx
@@ -388,23 +388,7 @@
           <w:sz w:val="24"/>
           <w:szCs w:val="24"/>
         </w:rPr>
-        <w:t xml:space="preserve">Na U-Invest, nosso principal objetivo é promover a educação financeira e incentivar mais pessoas a se tornarem ativas no mercado de investimentos. Acreditamos que o conhecimento é a chave para uma tomada de decisão consciente e informada, por isso fornecemos cursos online de qualidade que abrangem desde conceitos básicos até estratégias avançadas de investimento. Além disso, oferecemos um chatbot inteligente que pode ajudar os usuários a tirar suas dúvidas sobre </w:t>
-      </w:r>
-      <w:proofErr w:type="spellStart"/>
-      <w:r>
-        <w:rPr>
-          <w:sz w:val="24"/>
-          <w:szCs w:val="24"/>
-        </w:rPr>
-        <w:t>IPOs</w:t>
-      </w:r>
-      <w:proofErr w:type="spellEnd"/>
-      <w:r>
-        <w:rPr>
-          <w:sz w:val="24"/>
-          <w:szCs w:val="24"/>
-        </w:rPr>
-        <w:t xml:space="preserve"> e plataformas de investimento, tornando o processo mais fácil e acessível. </w:t>
+        <w:t xml:space="preserve">Na U-Invest, nosso principal objetivo é promover a educação financeira e incentivar mais pessoas a se tornarem ativas no mercado de investimentos. Acreditamos que o conhecimento é a chave para uma tomada de decisão consciente e informada, por isso fornecemos cursos online de qualidade que abrangem desde conceitos básicos até estratégias avançadas de investimento. Além disso, oferecemos um chatbot inteligente que pode ajudar os usuários a tirar suas dúvidas sobre IPOs e plataformas de investimento, tornando o processo mais fácil e acessível. </w:t>
       </w:r>
     </w:p>
     <w:p/>
@@ -480,15 +464,14 @@
       </w:pPr>
       <w:r>
         <w:rPr>
-          <w:noProof/>
           <w:sz w:val="28"/>
           <w:szCs w:val="28"/>
         </w:rPr>
         <w:drawing>
-          <wp:inline distT="0" distB="0" distL="0" distR="0" wp14:anchorId="7DF2CD16" wp14:editId="41C4DED7">
-            <wp:extent cx="5760085" cy="3810635"/>
-            <wp:effectExtent l="0" t="0" r="0" b="0"/>
-            <wp:docPr id="1" name="Picture 1"/>
+          <wp:inline distT="0" distB="0" distL="0" distR="0" wp14:anchorId="497536CB" wp14:editId="33D1CA11">
+            <wp:extent cx="5760085" cy="3938270"/>
+            <wp:effectExtent l="0" t="0" r="0" b="5080"/>
+            <wp:docPr id="1" name="Imagem 1" descr="Diagrama&#10;&#10;Descrição gerada automaticamente com confiança média"/>
             <wp:cNvGraphicFramePr>
               <a:graphicFrameLocks xmlns:a="http://schemas.openxmlformats.org/drawingml/2006/main" noChangeAspect="1"/>
             </wp:cNvGraphicFramePr>
@@ -496,7 +479,7 @@
               <a:graphicData uri="http://schemas.openxmlformats.org/drawingml/2006/picture">
                 <pic:pic xmlns:pic="http://schemas.openxmlformats.org/drawingml/2006/picture">
                   <pic:nvPicPr>
-                    <pic:cNvPr id="1" name=""/>
+                    <pic:cNvPr id="1" name="Imagem 1" descr="Diagrama&#10;&#10;Descrição gerada automaticamente com confiança média"/>
                     <pic:cNvPicPr/>
                   </pic:nvPicPr>
                   <pic:blipFill>
@@ -508,7 +491,7 @@
                   <pic:spPr>
                     <a:xfrm>
                       <a:off x="0" y="0"/>
-                      <a:ext cx="5760085" cy="3810635"/>
+                      <a:ext cx="5760085" cy="3938270"/>
                     </a:xfrm>
                     <a:prstGeom prst="rect">
                       <a:avLst/>
@@ -544,19 +527,8 @@
           <w:szCs w:val="28"/>
         </w:rPr>
         <w:lastRenderedPageBreak/>
-        <w:t>Front-</w:t>
-      </w:r>
-      <w:proofErr w:type="spellStart"/>
-      <w:r>
-        <w:rPr>
-          <w:b/>
-          <w:bCs/>
-          <w:sz w:val="28"/>
-          <w:szCs w:val="28"/>
-        </w:rPr>
-        <w:t>End</w:t>
-      </w:r>
-      <w:proofErr w:type="spellEnd"/>
+        <w:t>Front-End</w:t>
+      </w:r>
       <w:r>
         <w:rPr>
           <w:sz w:val="28"/>
@@ -1299,6 +1271,7 @@
       </w:pPr>
       <w:r>
         <w:rPr>
+          <w:noProof/>
           <w:lang w:eastAsia="pt-BR"/>
         </w:rPr>
         <w:drawing>
@@ -3330,15 +3303,7 @@
         </w:numPr>
       </w:pPr>
       <w:r>
-        <w:t>Os certificados só serão liberados quando a pessoa atingir um certo números de u-</w:t>
-      </w:r>
-      <w:proofErr w:type="spellStart"/>
-      <w:r>
-        <w:t>coins</w:t>
-      </w:r>
-      <w:proofErr w:type="spellEnd"/>
-      <w:r>
-        <w:t xml:space="preserve"> para comprar esse certificado.</w:t>
+        <w:t>Os certificados só serão liberados quando a pessoa atingir um certo números de u-coins para comprar esse certificado.</w:t>
       </w:r>
     </w:p>
     <w:p>
@@ -3350,15 +3315,7 @@
         </w:numPr>
       </w:pPr>
       <w:r>
-        <w:t>A pessoas recebe U-</w:t>
-      </w:r>
-      <w:proofErr w:type="spellStart"/>
-      <w:r>
-        <w:t>coins</w:t>
-      </w:r>
-      <w:proofErr w:type="spellEnd"/>
-      <w:r>
-        <w:t xml:space="preserve"> conforme ele for completando os cursos, e recebe por tempo logado na plataforma</w:t>
+        <w:t>A pessoas recebe U-coins conforme ele for completando os cursos, e recebe por tempo logado na plataforma</w:t>
       </w:r>
       <w:r>
         <w:t>.</w:t>
@@ -3564,6 +3521,7 @@
       </w:pPr>
       <w:r>
         <w:rPr>
+          <w:noProof/>
           <w:sz w:val="28"/>
           <w:szCs w:val="28"/>
           <w:lang w:eastAsia="pt-BR"/>
@@ -3734,6 +3692,7 @@
       </w:pPr>
       <w:r>
         <w:rPr>
+          <w:noProof/>
           <w:lang w:eastAsia="pt-BR"/>
         </w:rPr>
         <w:drawing>
@@ -3795,15 +3754,7 @@
           <w:bCs/>
           <w:lang w:eastAsia="pt-BR"/>
         </w:rPr>
-        <w:t xml:space="preserve">classe </w:t>
-      </w:r>
-      <w:r>
-        <w:rPr>
-          <w:b/>
-          <w:bCs/>
-          <w:lang w:eastAsia="pt-BR"/>
-        </w:rPr>
-        <w:t>UsuarioController</w:t>
+        <w:t>classe UsuarioController</w:t>
       </w:r>
       <w:r>
         <w:rPr>
@@ -3865,6 +3816,7 @@
         <w:rPr>
           <w:b/>
           <w:bCs/>
+          <w:noProof/>
           <w:lang w:eastAsia="pt-BR"/>
         </w:rPr>
         <w:drawing>
@@ -3949,6 +3901,7 @@
       </w:pPr>
       <w:r>
         <w:rPr>
+          <w:noProof/>
           <w:lang w:eastAsia="pt-BR"/>
         </w:rPr>
         <w:drawing>
@@ -4069,6 +4022,7 @@
       </w:pPr>
       <w:r>
         <w:rPr>
+          <w:noProof/>
           <w:lang w:eastAsia="pt-BR"/>
         </w:rPr>
         <w:drawing>
@@ -4159,6 +4113,7 @@
       </w:pPr>
       <w:r>
         <w:rPr>
+          <w:noProof/>
           <w:lang w:eastAsia="pt-BR"/>
         </w:rPr>
         <w:lastRenderedPageBreak/>
@@ -4282,6 +4237,7 @@
       </w:pPr>
       <w:r>
         <w:rPr>
+          <w:noProof/>
           <w:lang w:eastAsia="pt-BR"/>
         </w:rPr>
         <w:drawing>
@@ -4359,6 +4315,7 @@
       </w:pPr>
       <w:r>
         <w:rPr>
+          <w:noProof/>
           <w:lang w:eastAsia="pt-BR"/>
         </w:rPr>
         <w:drawing>
@@ -4421,21 +4378,7 @@
         <w:rPr>
           <w:lang w:eastAsia="pt-BR"/>
         </w:rPr>
-        <w:t xml:space="preserve">Por fim criamos um gerador de certificado para quando usuário finalizar um curso. Será gerado um certificado em </w:t>
-      </w:r>
-      <w:proofErr w:type="spellStart"/>
-      <w:r>
-        <w:rPr>
-          <w:lang w:eastAsia="pt-BR"/>
-        </w:rPr>
-        <w:t>pdf</w:t>
-      </w:r>
-      <w:proofErr w:type="spellEnd"/>
-      <w:r>
-        <w:rPr>
-          <w:lang w:eastAsia="pt-BR"/>
-        </w:rPr>
-        <w:t xml:space="preserve"> na pasta </w:t>
+        <w:t xml:space="preserve">Por fim criamos um gerador de certificado para quando usuário finalizar um curso. Será gerado um certificado em pdf na pasta </w:t>
       </w:r>
       <w:r>
         <w:rPr>

</xml_diff>

<commit_message>
preparando entregavel sprint 4 java
</commit_message>
<xml_diff>
--- a/UInvest/src/main/resources/Domain Driven Design.docx
+++ b/UInvest/src/main/resources/Domain Driven Design.docx
@@ -145,19 +145,39 @@
         <w:rPr>
           <w:sz w:val="24"/>
           <w:szCs w:val="24"/>
-          <w:lang w:val="en-US"/>
-        </w:rPr>
-      </w:pPr>
+        </w:rPr>
+      </w:pPr>
+      <w:proofErr w:type="spellStart"/>
       <w:r>
         <w:rPr>
           <w:rFonts w:ascii="Arial" w:eastAsia="Arial" w:hAnsi="Arial" w:cs="Arial"/>
           <w:b/>
           <w:sz w:val="28"/>
           <w:szCs w:val="24"/>
-          <w:lang w:val="en-US"/>
-        </w:rPr>
-        <w:t>Challenge B3: U Invest</w:t>
-      </w:r>
+        </w:rPr>
+        <w:t>Challenge</w:t>
+      </w:r>
+      <w:proofErr w:type="spellEnd"/>
+      <w:r>
+        <w:rPr>
+          <w:rFonts w:ascii="Arial" w:eastAsia="Arial" w:hAnsi="Arial" w:cs="Arial"/>
+          <w:b/>
+          <w:sz w:val="28"/>
+          <w:szCs w:val="24"/>
+        </w:rPr>
+        <w:t xml:space="preserve"> B3: U </w:t>
+      </w:r>
+      <w:proofErr w:type="spellStart"/>
+      <w:r>
+        <w:rPr>
+          <w:rFonts w:ascii="Arial" w:eastAsia="Arial" w:hAnsi="Arial" w:cs="Arial"/>
+          <w:b/>
+          <w:sz w:val="28"/>
+          <w:szCs w:val="24"/>
+        </w:rPr>
+        <w:t>Invest</w:t>
+      </w:r>
+      <w:proofErr w:type="spellEnd"/>
     </w:p>
     <w:p>
       <w:pPr>
@@ -368,6 +388,142 @@
     <w:p>
       <w:pPr>
         <w:rPr>
+          <w:b/>
+          <w:bCs/>
+        </w:rPr>
+      </w:pPr>
+      <w:r>
+        <w:rPr>
+          <w:b/>
+          <w:bCs/>
+        </w:rPr>
+        <w:lastRenderedPageBreak/>
+        <w:t>Objetivo:</w:t>
+      </w:r>
+    </w:p>
+    <w:p>
+      <w:r>
+        <w:t>Na U-</w:t>
+      </w:r>
+      <w:proofErr w:type="spellStart"/>
+      <w:r>
+        <w:t>Invest</w:t>
+      </w:r>
+      <w:proofErr w:type="spellEnd"/>
+      <w:r>
+        <w:t>, nosso principal objetivo é tornar o conhecimento financeiro e o mercado de investimentos acessíveis a todos. Para cumprir essa missão, oferecemos cursos online de alta qualidade, abrangendo desde conceitos básicos até estratégias avançadas de investimento. Acreditamos que todas as pessoas devem ter a oportunidade de aprender sobre finanças e investimentos, independentemente de sua formação acadêmica ou experiência anterior.</w:t>
+      </w:r>
+    </w:p>
+    <w:p>
+      <w:r>
+        <w:t xml:space="preserve">Além disso, nosso </w:t>
+      </w:r>
+      <w:proofErr w:type="spellStart"/>
+      <w:r>
+        <w:t>chatbot</w:t>
+      </w:r>
+      <w:proofErr w:type="spellEnd"/>
+      <w:r>
+        <w:t xml:space="preserve"> inteligente está disponível para auxiliar os usuários a esclarecer dúvidas específicas sobre Ofertas Públicas Iniciais (</w:t>
+      </w:r>
+      <w:proofErr w:type="spellStart"/>
+      <w:r>
+        <w:t>IPOs</w:t>
+      </w:r>
+      <w:proofErr w:type="spellEnd"/>
+      <w:r>
+        <w:t xml:space="preserve">) e plataformas de investimento. O </w:t>
+      </w:r>
+      <w:proofErr w:type="spellStart"/>
+      <w:r>
+        <w:t>chatbot</w:t>
+      </w:r>
+      <w:proofErr w:type="spellEnd"/>
+      <w:r>
+        <w:t xml:space="preserve"> é alimentado por um sistema avançado de inteligência artificial, que utiliza algoritmos sofisticados para fornecer respostas precisas e personalizadas. Com o auxílio do </w:t>
+      </w:r>
+      <w:proofErr w:type="spellStart"/>
+      <w:r>
+        <w:t>chatbot</w:t>
+      </w:r>
+      <w:proofErr w:type="spellEnd"/>
+      <w:r>
+        <w:t>, facilitamos e tornamos mais acessível o processo de investimento, eliminando as barreiras que muitas vezes desencorajam as pessoas a ingressar no mundo dos investimentos.</w:t>
+      </w:r>
+    </w:p>
+    <w:p>
+      <w:r>
+        <w:t>Acreditamos que a educação financeira é fundamental para tomar decisões informadas e responsáveis no mercado de investimentos. Ao capacitar os indivíduos com conhecimentos sólidos, estamos capacitando-os a alcançar seus objetivos financeiros e criar um futuro mais próspero. Estamos comprometidos em oferecer recursos educacionais de alta qualidade, aprimorados por tecnologia de ponta, para que todos possam se beneficiar e participar ativamente do mundo dos investimentos.</w:t>
+      </w:r>
+    </w:p>
+    <w:p>
+      <w:r>
+        <w:t>Na U-</w:t>
+      </w:r>
+      <w:proofErr w:type="spellStart"/>
+      <w:r>
+        <w:t>Invest</w:t>
+      </w:r>
+      <w:proofErr w:type="spellEnd"/>
+      <w:r>
+        <w:t>, estamos entusiasmados em desempenhar um papel fundamental na transformação da forma como as pessoas percebem e interagem com o mercado financeiro.</w:t>
+      </w:r>
+    </w:p>
+    <w:p/>
+    <w:p>
+      <w:pPr>
+        <w:rPr>
+          <w:b/>
+          <w:bCs/>
+        </w:rPr>
+      </w:pPr>
+      <w:r>
+        <w:rPr>
+          <w:b/>
+          <w:bCs/>
+        </w:rPr>
+        <w:t>Justificativa</w:t>
+      </w:r>
+      <w:r>
+        <w:rPr>
+          <w:b/>
+          <w:bCs/>
+        </w:rPr>
+        <w:t>:</w:t>
+      </w:r>
+    </w:p>
+    <w:p>
+      <w:r>
+        <w:t>Na U-</w:t>
+      </w:r>
+      <w:proofErr w:type="spellStart"/>
+      <w:r>
+        <w:t>Invest</w:t>
+      </w:r>
+      <w:proofErr w:type="spellEnd"/>
+      <w:r>
+        <w:t>, acreditamos que investir não deve ser uma tarefa complicada ou exclusiva para especialistas. Por isso, oferecemos uma solução abrangente para quem deseja entrar no mundo dos investimentos. Nossa plataforma combina tecnologia inovadora com conhecimentos financeiros, tornando mais fácil e acessível compreender o prospecto de uma Oferta Pública Inicial (IPO) e se tornar acionista de forma eficiente.</w:t>
+      </w:r>
+    </w:p>
+    <w:p>
+      <w:r>
+        <w:t>Com a nossa plataforma, os investidores têm acesso a informações detalhadas sobre as ofertas disponíveis, permitindo que tomem decisões informadas e fundamentadas. Dessa forma, os usuários podem explorar uma variedade de oportunidades e encontrar aquela que melhor se adequa aos seus objetivos e perfil de investimento.</w:t>
+      </w:r>
+    </w:p>
+    <w:p>
+      <w:r>
+        <w:t>Além disso, valorizamos a segurança e a simplicidade. Nossa plataforma foi desenvolvida para proporcionar um ambiente amigável e intuitivo, onde os usuários podem navegar facilmente e encontrar as informações necessárias.</w:t>
+      </w:r>
+    </w:p>
+    <w:p>
+      <w:r>
+        <w:t>Nosso compromisso vai além de fornecer uma plataforma de investimentos. Estamos empenhados em educar e capacitar os investidores, fornecendo conteúdo educacional abrangente e recursos de aprendizado. Acreditamos que a educação financeira é essencial para tomar decisões informadas e responsáveis. Portanto, oferecemos cursos online de alta qualidade, ministrados por especialistas do setor, que abrangem desde conceitos básicos até estratégias avançadas de investimento. Dessa forma, estamos ajudando a formar uma sociedade financeiramente consciente e informada.</w:t>
+      </w:r>
+    </w:p>
+    <w:p/>
+    <w:p>
+      <w:pPr>
+        <w:rPr>
           <w:sz w:val="28"/>
           <w:szCs w:val="28"/>
         </w:rPr>
@@ -380,107 +536,6 @@
           <w:szCs w:val="28"/>
         </w:rPr>
         <w:lastRenderedPageBreak/>
-        <w:t>Objetivo:</w:t>
-      </w:r>
-      <w:r>
-        <w:rPr>
-          <w:b/>
-          <w:bCs/>
-          <w:sz w:val="28"/>
-          <w:szCs w:val="28"/>
-        </w:rPr>
-        <w:t xml:space="preserve"> </w:t>
-      </w:r>
-    </w:p>
-    <w:p>
-      <w:r>
-        <w:t>Na U-Invest, nosso objetivo é democratizar o acesso ao conhecimento financeiro e ao mercado de investimentos, fornecendo cursos online de alta qualidade, que abrangem desde conceitos básicos até estratégias avançadas de investimento. Além disso, nosso chatbot inteligente visa ajudar os usuários a esclarecer dúvidas sobre IPOs e plataformas de investimento, tornando o processo de investimento mais fácil e acessível.</w:t>
-      </w:r>
-    </w:p>
-    <w:p>
-      <w:pPr>
-        <w:rPr>
-          <w:sz w:val="28"/>
-          <w:szCs w:val="28"/>
-        </w:rPr>
-      </w:pPr>
-      <w:r>
-        <w:rPr>
-          <w:b/>
-          <w:bCs/>
-          <w:sz w:val="28"/>
-          <w:szCs w:val="28"/>
-        </w:rPr>
-        <w:t>Solução</w:t>
-      </w:r>
-      <w:r>
-        <w:rPr>
-          <w:sz w:val="28"/>
-          <w:szCs w:val="28"/>
-        </w:rPr>
-        <w:t>:</w:t>
-      </w:r>
-    </w:p>
-    <w:p>
-      <w:pPr>
-        <w:rPr>
-          <w:sz w:val="28"/>
-          <w:szCs w:val="28"/>
-        </w:rPr>
-      </w:pPr>
-      <w:r>
-        <w:t>Na U-Invest, oferecemos uma solução completa para quem deseja investir. Por meio de nossa plataforma, unimos tecnologia e investimento, tornando mais fácil e acessível a compreensão do prospecto de uma oferta e permitindo que os investidores se tornem acionistas de forma mais eficiente. Além disso, nossa plataforma proporciona um ambiente amigável e seguro, onde os usuários podem acessar informações sobre as melhores opções de investimento disponíveis. Combinando tecnologia de ponta com nossa experiência no mercado financeiro, estamos comprometidos em ajudar mais pessoas a aproveitar as oportunidades oferecidas pelos investimentos e, assim, contribuir para a formação de uma sociedade financeiramente consciente e informada.</w:t>
-      </w:r>
-    </w:p>
-    <w:p>
-      <w:pPr>
-        <w:rPr>
-          <w:sz w:val="28"/>
-          <w:szCs w:val="28"/>
-        </w:rPr>
-      </w:pPr>
-      <w:r>
-        <w:rPr>
-          <w:b/>
-          <w:bCs/>
-          <w:sz w:val="28"/>
-          <w:szCs w:val="28"/>
-        </w:rPr>
-        <w:t>Justificativa</w:t>
-      </w:r>
-      <w:r>
-        <w:rPr>
-          <w:sz w:val="28"/>
-          <w:szCs w:val="28"/>
-        </w:rPr>
-        <w:t>:</w:t>
-      </w:r>
-    </w:p>
-    <w:p>
-      <w:pPr>
-        <w:rPr>
-          <w:sz w:val="24"/>
-          <w:szCs w:val="24"/>
-        </w:rPr>
-      </w:pPr>
-      <w:r>
-        <w:t>Acreditamos que a educação financeira é fundamental para uma tomada de decisão consciente e informada no mercado de investimentos. Sabemos que muitas pessoas ainda têm dificuldade em compreender o mundo financeiro e os conceitos básicos de investimento. Por isso, na U-Invest, estamos empenhados em fornecer soluções educacionais de qualidade que possam ajudar as pessoas a investir melhor. Com nossos cursos online e chatbot, esperamos não apenas democratizar o acesso ao conhecimento financeiro, mas também contribuir para a criação de uma sociedade financeiramente mais consciente e informada.</w:t>
-      </w:r>
-    </w:p>
-    <w:p>
-      <w:pPr>
-        <w:rPr>
-          <w:sz w:val="28"/>
-          <w:szCs w:val="28"/>
-        </w:rPr>
-      </w:pPr>
-      <w:r>
-        <w:rPr>
-          <w:b/>
-          <w:bCs/>
-          <w:sz w:val="28"/>
-          <w:szCs w:val="28"/>
-        </w:rPr>
         <w:t>Diagrama de Classes</w:t>
       </w:r>
       <w:r>
@@ -583,51 +638,43 @@
           <w:sz w:val="28"/>
           <w:szCs w:val="28"/>
         </w:rPr>
-        <w:lastRenderedPageBreak/>
-        <w:t>Front-End</w:t>
-      </w:r>
-      <w:r>
-        <w:rPr>
+        <w:t>Front-</w:t>
+      </w:r>
+      <w:proofErr w:type="spellStart"/>
+      <w:r>
+        <w:rPr>
+          <w:b/>
+          <w:bCs/>
           <w:sz w:val="28"/>
           <w:szCs w:val="28"/>
         </w:rPr>
-        <w:t>:</w:t>
-      </w:r>
-    </w:p>
-    <w:p>
-      <w:pPr>
+        <w:t>End</w:t>
+      </w:r>
+      <w:proofErr w:type="spellEnd"/>
+      <w:r>
         <w:rPr>
           <w:sz w:val="28"/>
           <w:szCs w:val="28"/>
         </w:rPr>
-      </w:pPr>
-    </w:p>
-    <w:p>
-      <w:pPr>
+        <w:t>:</w:t>
+      </w:r>
+    </w:p>
+    <w:p>
+      <w:pPr>
+        <w:rPr>
+          <w:noProof/>
+        </w:rPr>
+      </w:pPr>
+      <w:r>
         <w:rPr>
           <w:sz w:val="28"/>
           <w:szCs w:val="28"/>
         </w:rPr>
-      </w:pPr>
-      <w:r>
-        <w:rPr>
-          <w:noProof/>
-          <w:sz w:val="28"/>
-          <w:szCs w:val="28"/>
-        </w:rPr>
         <w:drawing>
-          <wp:anchor distT="0" distB="0" distL="114300" distR="114300" simplePos="0" relativeHeight="251663360" behindDoc="0" locked="0" layoutInCell="1" allowOverlap="1" wp14:anchorId="4FC03FDB" wp14:editId="5779486D">
-            <wp:simplePos x="0" y="0"/>
-            <wp:positionH relativeFrom="margin">
-              <wp:align>left</wp:align>
-            </wp:positionH>
-            <wp:positionV relativeFrom="paragraph">
-              <wp:posOffset>127702</wp:posOffset>
-            </wp:positionV>
-            <wp:extent cx="5279390" cy="2562225"/>
-            <wp:effectExtent l="0" t="0" r="0" b="9525"/>
-            <wp:wrapSquare wrapText="bothSides"/>
-            <wp:docPr id="7" name="Imagem 7"/>
+          <wp:inline distT="0" distB="0" distL="0" distR="0" wp14:anchorId="4264D288" wp14:editId="01A75C61">
+            <wp:extent cx="5760085" cy="2190750"/>
+            <wp:effectExtent l="0" t="0" r="0" b="0"/>
+            <wp:docPr id="942639338" name="Imagem 1" descr="Interface gráfica do usuário, Aplicativo&#10;&#10;Descrição gerada automaticamente"/>
             <wp:cNvGraphicFramePr>
               <a:graphicFrameLocks xmlns:a="http://schemas.openxmlformats.org/drawingml/2006/main" noChangeAspect="1"/>
             </wp:cNvGraphicFramePr>
@@ -635,228 +682,46 @@
               <a:graphicData uri="http://schemas.openxmlformats.org/drawingml/2006/picture">
                 <pic:pic xmlns:pic="http://schemas.openxmlformats.org/drawingml/2006/picture">
                   <pic:nvPicPr>
-                    <pic:cNvPr id="0" name="Picture 2"/>
-                    <pic:cNvPicPr>
-                      <a:picLocks noChangeAspect="1" noChangeArrowheads="1"/>
-                    </pic:cNvPicPr>
+                    <pic:cNvPr id="942639338" name="Imagem 1" descr="Interface gráfica do usuário, Aplicativo&#10;&#10;Descrição gerada automaticamente"/>
+                    <pic:cNvPicPr/>
                   </pic:nvPicPr>
                   <pic:blipFill>
-                    <a:blip r:embed="rId10" cstate="print">
-                      <a:extLst>
-                        <a:ext uri="{28A0092B-C50C-407E-A947-70E740481C1C}">
-                          <a14:useLocalDpi xmlns:a14="http://schemas.microsoft.com/office/drawing/2010/main" val="0"/>
-                        </a:ext>
-                      </a:extLst>
-                    </a:blip>
-                    <a:srcRect/>
+                    <a:blip r:embed="rId10"/>
                     <a:stretch>
                       <a:fillRect/>
                     </a:stretch>
                   </pic:blipFill>
-                  <pic:spPr bwMode="auto">
+                  <pic:spPr>
                     <a:xfrm>
                       <a:off x="0" y="0"/>
-                      <a:ext cx="5279390" cy="2562225"/>
+                      <a:ext cx="5760085" cy="2190750"/>
                     </a:xfrm>
                     <a:prstGeom prst="rect">
                       <a:avLst/>
                     </a:prstGeom>
-                    <a:noFill/>
                   </pic:spPr>
                 </pic:pic>
               </a:graphicData>
             </a:graphic>
-            <wp14:sizeRelH relativeFrom="page">
-              <wp14:pctWidth>0</wp14:pctWidth>
-            </wp14:sizeRelH>
-            <wp14:sizeRelV relativeFrom="page">
-              <wp14:pctHeight>0</wp14:pctHeight>
-            </wp14:sizeRelV>
-          </wp:anchor>
+          </wp:inline>
         </w:drawing>
       </w:r>
-    </w:p>
-    <w:p>
-      <w:pPr>
+      <w:r>
+        <w:rPr>
+          <w:noProof/>
+        </w:rPr>
+        <w:t xml:space="preserve"> </w:t>
+      </w:r>
+      <w:r>
         <w:rPr>
           <w:sz w:val="28"/>
           <w:szCs w:val="28"/>
         </w:rPr>
-      </w:pPr>
-      <w:r>
-        <w:rPr>
-          <w:noProof/>
-        </w:rPr>
-        <mc:AlternateContent>
-          <mc:Choice Requires="wps">
-            <w:drawing>
-              <wp:inline distT="0" distB="0" distL="0" distR="0" wp14:anchorId="5EBFD650" wp14:editId="177ADF97">
-                <wp:extent cx="304800" cy="304800"/>
-                <wp:effectExtent l="0" t="0" r="0" b="0"/>
-                <wp:docPr id="5" name="Retângulo 5"/>
-                <wp:cNvGraphicFramePr>
-                  <a:graphicFrameLocks xmlns:a="http://schemas.openxmlformats.org/drawingml/2006/main" noChangeAspect="1"/>
-                </wp:cNvGraphicFramePr>
-                <a:graphic xmlns:a="http://schemas.openxmlformats.org/drawingml/2006/main">
-                  <a:graphicData uri="http://schemas.microsoft.com/office/word/2010/wordprocessingShape">
-                    <wps:wsp>
-                      <wps:cNvSpPr>
-                        <a:spLocks noChangeAspect="1" noChangeArrowheads="1"/>
-                      </wps:cNvSpPr>
-                      <wps:spPr bwMode="auto">
-                        <a:xfrm>
-                          <a:off x="0" y="0"/>
-                          <a:ext cx="304800" cy="304800"/>
-                        </a:xfrm>
-                        <a:prstGeom prst="rect">
-                          <a:avLst/>
-                        </a:prstGeom>
-                        <a:noFill/>
-                        <a:ln>
-                          <a:noFill/>
-                        </a:ln>
-                        <a:extLst>
-                          <a:ext uri="{909E8E84-426E-40DD-AFC4-6F175D3DCCD1}">
-                            <a14:hiddenFill xmlns:a14="http://schemas.microsoft.com/office/drawing/2010/main">
-                              <a:solidFill>
-                                <a:srgbClr val="FFFFFF"/>
-                              </a:solidFill>
-                            </a14:hiddenFill>
-                          </a:ext>
-                          <a:ext uri="{91240B29-F687-4F45-9708-019B960494DF}">
-                            <a14:hiddenLine xmlns:a14="http://schemas.microsoft.com/office/drawing/2010/main" w="9525">
-                              <a:solidFill>
-                                <a:srgbClr val="000000"/>
-                              </a:solidFill>
-                              <a:miter lim="800000"/>
-                              <a:headEnd/>
-                              <a:tailEnd/>
-                            </a14:hiddenLine>
-                          </a:ext>
-                        </a:extLst>
-                      </wps:spPr>
-                      <wps:bodyPr rot="0" vert="horz" wrap="square" lIns="91440" tIns="45720" rIns="91440" bIns="45720" anchor="t" anchorCtr="0" upright="1">
-                        <a:noAutofit/>
-                      </wps:bodyPr>
-                    </wps:wsp>
-                  </a:graphicData>
-                </a:graphic>
-              </wp:inline>
-            </w:drawing>
-          </mc:Choice>
-          <mc:Fallback>
-            <w:pict>
-              <v:rect w14:anchorId="6E8DA5F2" id="Retângulo 5" o:spid="_x0000_s1026" style="width:24pt;height:24pt;visibility:visible;mso-wrap-style:square;mso-left-percent:-10001;mso-top-percent:-10001;mso-position-horizontal:absolute;mso-position-horizontal-relative:char;mso-position-vertical:absolute;mso-position-vertical-relative:line;mso-left-percent:-10001;mso-top-percent:-10001;v-text-anchor:top" o:gfxdata="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" filled="f" stroked="f">
-                <o:lock v:ext="edit" aspectratio="t"/>
-                <w10:anchorlock/>
-              </v:rect>
-            </w:pict>
-          </mc:Fallback>
-        </mc:AlternateContent>
-      </w:r>
-    </w:p>
-    <w:p>
-      <w:pPr>
-        <w:rPr>
-          <w:sz w:val="28"/>
-          <w:szCs w:val="28"/>
-        </w:rPr>
-      </w:pPr>
-    </w:p>
-    <w:p>
-      <w:pPr>
-        <w:rPr>
-          <w:sz w:val="24"/>
-          <w:szCs w:val="24"/>
-        </w:rPr>
-      </w:pPr>
-    </w:p>
-    <w:p>
-      <w:pPr>
-        <w:rPr>
-          <w:sz w:val="24"/>
-          <w:szCs w:val="24"/>
-        </w:rPr>
-      </w:pPr>
-    </w:p>
-    <w:p>
-      <w:pPr>
-        <w:rPr>
-          <w:sz w:val="24"/>
-          <w:szCs w:val="24"/>
-        </w:rPr>
-      </w:pPr>
-    </w:p>
-    <w:p/>
-    <w:p>
-      <w:pPr>
-        <w:rPr>
-          <w:b/>
-          <w:bCs/>
-          <w:sz w:val="24"/>
-          <w:szCs w:val="24"/>
-          <w:lang w:eastAsia="pt-BR"/>
-        </w:rPr>
-      </w:pPr>
-    </w:p>
-    <w:p>
-      <w:pPr>
-        <w:rPr>
-          <w:b/>
-          <w:bCs/>
-          <w:sz w:val="24"/>
-          <w:szCs w:val="24"/>
-          <w:lang w:eastAsia="pt-BR"/>
-        </w:rPr>
-      </w:pPr>
-    </w:p>
-    <w:p>
-      <w:pPr>
-        <w:rPr>
-          <w:b/>
-          <w:bCs/>
-          <w:sz w:val="28"/>
-          <w:szCs w:val="28"/>
-          <w:lang w:eastAsia="pt-BR"/>
-        </w:rPr>
-      </w:pPr>
-    </w:p>
-    <w:p>
-      <w:pPr>
-        <w:rPr>
-          <w:sz w:val="28"/>
-          <w:szCs w:val="28"/>
-          <w:lang w:eastAsia="pt-BR"/>
-        </w:rPr>
-      </w:pPr>
-    </w:p>
-    <w:p>
-      <w:pPr>
-        <w:rPr>
-          <w:sz w:val="28"/>
-          <w:szCs w:val="28"/>
-          <w:lang w:eastAsia="pt-BR"/>
-        </w:rPr>
-      </w:pPr>
-      <w:r>
-        <w:rPr>
-          <w:noProof/>
-          <w:sz w:val="28"/>
-          <w:szCs w:val="28"/>
-        </w:rPr>
         <w:drawing>
-          <wp:anchor distT="0" distB="0" distL="114300" distR="114300" simplePos="0" relativeHeight="251664384" behindDoc="0" locked="0" layoutInCell="1" allowOverlap="1" wp14:anchorId="6247637B" wp14:editId="222F9011">
-            <wp:simplePos x="0" y="0"/>
-            <wp:positionH relativeFrom="page">
-              <wp:posOffset>1037222</wp:posOffset>
-            </wp:positionH>
-            <wp:positionV relativeFrom="paragraph">
-              <wp:posOffset>247516</wp:posOffset>
-            </wp:positionV>
-            <wp:extent cx="5219700" cy="2540000"/>
+          <wp:inline distT="0" distB="0" distL="0" distR="0" wp14:anchorId="50224E93" wp14:editId="7DD34962">
+            <wp:extent cx="5760085" cy="2178050"/>
             <wp:effectExtent l="0" t="0" r="0" b="0"/>
-            <wp:wrapSquare wrapText="bothSides"/>
-            <wp:docPr id="9" name="Imagem 9"/>
+            <wp:docPr id="677888890" name="Imagem 1" descr="Interface gráfica do usuário, Texto, Aplicativo&#10;&#10;Descrição gerada automaticamente"/>
             <wp:cNvGraphicFramePr>
               <a:graphicFrameLocks xmlns:a="http://schemas.openxmlformats.org/drawingml/2006/main" noChangeAspect="1"/>
             </wp:cNvGraphicFramePr>
@@ -864,130 +729,46 @@
               <a:graphicData uri="http://schemas.openxmlformats.org/drawingml/2006/picture">
                 <pic:pic xmlns:pic="http://schemas.openxmlformats.org/drawingml/2006/picture">
                   <pic:nvPicPr>
-                    <pic:cNvPr id="0" name="Picture 3"/>
-                    <pic:cNvPicPr>
-                      <a:picLocks noChangeAspect="1" noChangeArrowheads="1"/>
-                    </pic:cNvPicPr>
+                    <pic:cNvPr id="677888890" name="Imagem 1" descr="Interface gráfica do usuário, Texto, Aplicativo&#10;&#10;Descrição gerada automaticamente"/>
+                    <pic:cNvPicPr/>
                   </pic:nvPicPr>
                   <pic:blipFill>
-                    <a:blip r:embed="rId11" cstate="print">
-                      <a:extLst>
-                        <a:ext uri="{28A0092B-C50C-407E-A947-70E740481C1C}">
-                          <a14:useLocalDpi xmlns:a14="http://schemas.microsoft.com/office/drawing/2010/main" val="0"/>
-                        </a:ext>
-                      </a:extLst>
-                    </a:blip>
-                    <a:srcRect/>
+                    <a:blip r:embed="rId11"/>
                     <a:stretch>
                       <a:fillRect/>
                     </a:stretch>
                   </pic:blipFill>
-                  <pic:spPr bwMode="auto">
+                  <pic:spPr>
                     <a:xfrm>
                       <a:off x="0" y="0"/>
-                      <a:ext cx="5219700" cy="2540000"/>
+                      <a:ext cx="5760085" cy="2178050"/>
                     </a:xfrm>
                     <a:prstGeom prst="rect">
                       <a:avLst/>
                     </a:prstGeom>
-                    <a:noFill/>
                   </pic:spPr>
                 </pic:pic>
               </a:graphicData>
             </a:graphic>
-            <wp14:sizeRelH relativeFrom="page">
-              <wp14:pctWidth>0</wp14:pctWidth>
-            </wp14:sizeRelH>
-            <wp14:sizeRelV relativeFrom="page">
-              <wp14:pctHeight>0</wp14:pctHeight>
-            </wp14:sizeRelV>
-          </wp:anchor>
+          </wp:inline>
         </w:drawing>
       </w:r>
-    </w:p>
-    <w:p>
-      <w:pPr>
-        <w:rPr>
-          <w:sz w:val="28"/>
-          <w:szCs w:val="28"/>
-          <w:lang w:eastAsia="pt-BR"/>
-        </w:rPr>
-      </w:pPr>
-    </w:p>
-    <w:p>
-      <w:pPr>
-        <w:rPr>
-          <w:sz w:val="28"/>
-          <w:szCs w:val="28"/>
-          <w:lang w:eastAsia="pt-BR"/>
-        </w:rPr>
-      </w:pPr>
-    </w:p>
-    <w:p>
-      <w:pPr>
-        <w:rPr>
-          <w:sz w:val="28"/>
-          <w:szCs w:val="28"/>
-          <w:lang w:eastAsia="pt-BR"/>
-        </w:rPr>
-      </w:pPr>
-    </w:p>
-    <w:p>
-      <w:pPr>
-        <w:rPr>
-          <w:sz w:val="28"/>
-          <w:szCs w:val="28"/>
-          <w:lang w:eastAsia="pt-BR"/>
-        </w:rPr>
-      </w:pPr>
-    </w:p>
-    <w:p>
-      <w:pPr>
-        <w:rPr>
-          <w:sz w:val="28"/>
-          <w:szCs w:val="28"/>
-          <w:lang w:eastAsia="pt-BR"/>
-        </w:rPr>
-      </w:pPr>
-    </w:p>
-    <w:p>
-      <w:pPr>
-        <w:rPr>
-          <w:sz w:val="28"/>
-          <w:szCs w:val="28"/>
-          <w:lang w:eastAsia="pt-BR"/>
-        </w:rPr>
-      </w:pPr>
-    </w:p>
-    <w:p>
-      <w:pPr>
-        <w:rPr>
-          <w:sz w:val="28"/>
-          <w:szCs w:val="28"/>
-          <w:lang w:eastAsia="pt-BR"/>
-        </w:rPr>
-      </w:pPr>
       <w:r>
         <w:rPr>
           <w:noProof/>
-          <w:sz w:val="28"/>
-          <w:szCs w:val="28"/>
-          <w:lang w:eastAsia="pt-BR"/>
+        </w:rPr>
+        <w:t xml:space="preserve"> </w:t>
+      </w:r>
+      <w:r>
+        <w:rPr>
+          <w:noProof/>
         </w:rPr>
         <w:lastRenderedPageBreak/>
         <w:drawing>
-          <wp:anchor distT="0" distB="0" distL="114300" distR="114300" simplePos="0" relativeHeight="251665408" behindDoc="0" locked="0" layoutInCell="1" allowOverlap="1" wp14:anchorId="05667C8F" wp14:editId="2C9A022A">
-            <wp:simplePos x="0" y="0"/>
-            <wp:positionH relativeFrom="margin">
-              <wp:align>right</wp:align>
-            </wp:positionH>
-            <wp:positionV relativeFrom="paragraph">
-              <wp:posOffset>463115</wp:posOffset>
-            </wp:positionV>
-            <wp:extent cx="5760720" cy="2787015"/>
+          <wp:inline distT="0" distB="0" distL="0" distR="0" wp14:anchorId="46592963" wp14:editId="5F596716">
+            <wp:extent cx="5760085" cy="2174875"/>
             <wp:effectExtent l="0" t="0" r="0" b="0"/>
-            <wp:wrapSquare wrapText="bothSides"/>
-            <wp:docPr id="11" name="Imagem 11"/>
+            <wp:docPr id="948012491" name="Imagem 1" descr="Interface gráfica do usuário&#10;&#10;Descrição gerada automaticamente"/>
             <wp:cNvGraphicFramePr>
               <a:graphicFrameLocks xmlns:a="http://schemas.openxmlformats.org/drawingml/2006/main" noChangeAspect="1"/>
             </wp:cNvGraphicFramePr>
@@ -995,86 +776,45 @@
               <a:graphicData uri="http://schemas.openxmlformats.org/drawingml/2006/picture">
                 <pic:pic xmlns:pic="http://schemas.openxmlformats.org/drawingml/2006/picture">
                   <pic:nvPicPr>
-                    <pic:cNvPr id="0" name="Picture 4"/>
-                    <pic:cNvPicPr>
-                      <a:picLocks noChangeAspect="1" noChangeArrowheads="1"/>
-                    </pic:cNvPicPr>
+                    <pic:cNvPr id="948012491" name="Imagem 1" descr="Interface gráfica do usuário&#10;&#10;Descrição gerada automaticamente"/>
+                    <pic:cNvPicPr/>
                   </pic:nvPicPr>
                   <pic:blipFill>
-                    <a:blip r:embed="rId12" cstate="print">
-                      <a:extLst>
-                        <a:ext uri="{28A0092B-C50C-407E-A947-70E740481C1C}">
-                          <a14:useLocalDpi xmlns:a14="http://schemas.microsoft.com/office/drawing/2010/main" val="0"/>
-                        </a:ext>
-                      </a:extLst>
-                    </a:blip>
-                    <a:srcRect/>
+                    <a:blip r:embed="rId12"/>
                     <a:stretch>
                       <a:fillRect/>
                     </a:stretch>
                   </pic:blipFill>
-                  <pic:spPr bwMode="auto">
+                  <pic:spPr>
                     <a:xfrm>
                       <a:off x="0" y="0"/>
-                      <a:ext cx="5760720" cy="2787015"/>
+                      <a:ext cx="5760085" cy="2174875"/>
                     </a:xfrm>
                     <a:prstGeom prst="rect">
                       <a:avLst/>
                     </a:prstGeom>
-                    <a:noFill/>
                   </pic:spPr>
                 </pic:pic>
               </a:graphicData>
             </a:graphic>
-            <wp14:sizeRelH relativeFrom="page">
-              <wp14:pctWidth>0</wp14:pctWidth>
-            </wp14:sizeRelH>
-            <wp14:sizeRelV relativeFrom="page">
-              <wp14:pctHeight>0</wp14:pctHeight>
-            </wp14:sizeRelV>
-          </wp:anchor>
+          </wp:inline>
         </w:drawing>
       </w:r>
-    </w:p>
-    <w:p>
-      <w:pPr>
-        <w:rPr>
-          <w:sz w:val="28"/>
-          <w:szCs w:val="28"/>
-          <w:lang w:eastAsia="pt-BR"/>
-        </w:rPr>
-      </w:pPr>
-    </w:p>
-    <w:p>
-      <w:pPr>
-        <w:rPr>
-          <w:sz w:val="28"/>
-          <w:szCs w:val="28"/>
-          <w:lang w:eastAsia="pt-BR"/>
-        </w:rPr>
-      </w:pPr>
-      <w:r>
-        <w:rPr>
-          <w:b/>
-          <w:bCs/>
+      <w:r>
+        <w:rPr>
           <w:noProof/>
-          <w:sz w:val="28"/>
-          <w:szCs w:val="28"/>
-          <w:lang w:eastAsia="pt-BR"/>
+        </w:rPr>
+        <w:t xml:space="preserve"> </w:t>
+      </w:r>
+      <w:r>
+        <w:rPr>
+          <w:noProof/>
         </w:rPr>
         <w:drawing>
-          <wp:anchor distT="0" distB="0" distL="114300" distR="114300" simplePos="0" relativeHeight="251666432" behindDoc="0" locked="0" layoutInCell="1" allowOverlap="1" wp14:anchorId="1FF79854" wp14:editId="3600F10A">
-            <wp:simplePos x="0" y="0"/>
-            <wp:positionH relativeFrom="page">
-              <wp:align>center</wp:align>
-            </wp:positionH>
-            <wp:positionV relativeFrom="paragraph">
-              <wp:posOffset>492626</wp:posOffset>
-            </wp:positionV>
-            <wp:extent cx="5598160" cy="2694305"/>
-            <wp:effectExtent l="0" t="0" r="2540" b="0"/>
-            <wp:wrapSquare wrapText="bothSides"/>
-            <wp:docPr id="13" name="Imagem 13"/>
+          <wp:inline distT="0" distB="0" distL="0" distR="0" wp14:anchorId="697F3447" wp14:editId="2FE44BAE">
+            <wp:extent cx="5760085" cy="2188210"/>
+            <wp:effectExtent l="0" t="0" r="0" b="2540"/>
+            <wp:docPr id="19895502" name="Imagem 1" descr="Interface gráfica do usuário, Texto, Aplicativo&#10;&#10;Descrição gerada automaticamente"/>
             <wp:cNvGraphicFramePr>
               <a:graphicFrameLocks xmlns:a="http://schemas.openxmlformats.org/drawingml/2006/main" noChangeAspect="1"/>
             </wp:cNvGraphicFramePr>
@@ -1082,148 +822,45 @@
               <a:graphicData uri="http://schemas.openxmlformats.org/drawingml/2006/picture">
                 <pic:pic xmlns:pic="http://schemas.openxmlformats.org/drawingml/2006/picture">
                   <pic:nvPicPr>
-                    <pic:cNvPr id="0" name="Picture 5"/>
-                    <pic:cNvPicPr>
-                      <a:picLocks noChangeAspect="1" noChangeArrowheads="1"/>
-                    </pic:cNvPicPr>
+                    <pic:cNvPr id="19895502" name="Imagem 1" descr="Interface gráfica do usuário, Texto, Aplicativo&#10;&#10;Descrição gerada automaticamente"/>
+                    <pic:cNvPicPr/>
                   </pic:nvPicPr>
                   <pic:blipFill>
-                    <a:blip r:embed="rId13" cstate="print">
-                      <a:extLst>
-                        <a:ext uri="{28A0092B-C50C-407E-A947-70E740481C1C}">
-                          <a14:useLocalDpi xmlns:a14="http://schemas.microsoft.com/office/drawing/2010/main" val="0"/>
-                        </a:ext>
-                      </a:extLst>
-                    </a:blip>
-                    <a:srcRect/>
+                    <a:blip r:embed="rId13"/>
                     <a:stretch>
                       <a:fillRect/>
                     </a:stretch>
                   </pic:blipFill>
-                  <pic:spPr bwMode="auto">
+                  <pic:spPr>
                     <a:xfrm>
                       <a:off x="0" y="0"/>
-                      <a:ext cx="5598160" cy="2694305"/>
+                      <a:ext cx="5760085" cy="2188210"/>
                     </a:xfrm>
                     <a:prstGeom prst="rect">
                       <a:avLst/>
                     </a:prstGeom>
-                    <a:noFill/>
                   </pic:spPr>
                 </pic:pic>
               </a:graphicData>
             </a:graphic>
-            <wp14:sizeRelH relativeFrom="page">
-              <wp14:pctWidth>0</wp14:pctWidth>
-            </wp14:sizeRelH>
-            <wp14:sizeRelV relativeFrom="page">
-              <wp14:pctHeight>0</wp14:pctHeight>
-            </wp14:sizeRelV>
-          </wp:anchor>
+          </wp:inline>
         </w:drawing>
       </w:r>
-    </w:p>
-    <w:p>
-      <w:pPr>
-        <w:rPr>
-          <w:sz w:val="28"/>
-          <w:szCs w:val="28"/>
-          <w:lang w:eastAsia="pt-BR"/>
-        </w:rPr>
-      </w:pPr>
-    </w:p>
-    <w:p>
-      <w:pPr>
-        <w:rPr>
-          <w:lang w:eastAsia="pt-BR"/>
-        </w:rPr>
-      </w:pPr>
-    </w:p>
-    <w:p>
-      <w:pPr>
-        <w:rPr>
-          <w:lang w:eastAsia="pt-BR"/>
-        </w:rPr>
-      </w:pPr>
-    </w:p>
-    <w:p>
-      <w:pPr>
-        <w:rPr>
-          <w:lang w:eastAsia="pt-BR"/>
-        </w:rPr>
-      </w:pPr>
-    </w:p>
-    <w:p>
-      <w:pPr>
-        <w:rPr>
-          <w:lang w:eastAsia="pt-BR"/>
-        </w:rPr>
-      </w:pPr>
-    </w:p>
-    <w:p>
-      <w:pPr>
-        <w:rPr>
-          <w:lang w:eastAsia="pt-BR"/>
-        </w:rPr>
-      </w:pPr>
-    </w:p>
-    <w:p>
-      <w:pPr>
-        <w:rPr>
-          <w:b/>
-          <w:bCs/>
-          <w:sz w:val="28"/>
-          <w:szCs w:val="28"/>
-          <w:lang w:eastAsia="pt-BR"/>
-        </w:rPr>
-      </w:pPr>
-    </w:p>
-    <w:p>
-      <w:pPr>
-        <w:rPr>
-          <w:b/>
-          <w:bCs/>
-          <w:sz w:val="28"/>
-          <w:szCs w:val="28"/>
-          <w:lang w:eastAsia="pt-BR"/>
-        </w:rPr>
-      </w:pPr>
-    </w:p>
-    <w:p>
-      <w:pPr>
-        <w:rPr>
-          <w:b/>
-          <w:bCs/>
-          <w:sz w:val="28"/>
-          <w:szCs w:val="28"/>
-          <w:lang w:eastAsia="pt-BR"/>
-        </w:rPr>
-      </w:pPr>
-    </w:p>
-    <w:p>
-      <w:pPr>
-        <w:rPr>
-          <w:b/>
-          <w:bCs/>
-          <w:sz w:val="28"/>
-          <w:szCs w:val="28"/>
-          <w:lang w:eastAsia="pt-BR"/>
-        </w:rPr>
-      </w:pPr>
-      <w:r>
-        <w:rPr>
-          <w:b/>
-          <w:bCs/>
+      <w:r>
+        <w:rPr>
           <w:noProof/>
-          <w:sz w:val="28"/>
-          <w:szCs w:val="28"/>
-          <w:lang w:eastAsia="pt-BR"/>
+        </w:rPr>
+        <w:t xml:space="preserve"> </w:t>
+      </w:r>
+      <w:r>
+        <w:rPr>
+          <w:noProof/>
         </w:rPr>
         <w:drawing>
-          <wp:inline distT="0" distB="0" distL="0" distR="0" wp14:anchorId="69D1E46E" wp14:editId="2DE0BBF2">
-            <wp:extent cx="5761701" cy="2790825"/>
-            <wp:effectExtent l="0" t="0" r="0" b="0"/>
-            <wp:docPr id="15" name="Imagem 15"/>
+          <wp:inline distT="0" distB="0" distL="0" distR="0" wp14:anchorId="4D1F5D89" wp14:editId="4E0D2615">
+            <wp:extent cx="5760085" cy="2167890"/>
+            <wp:effectExtent l="0" t="0" r="0" b="3810"/>
+            <wp:docPr id="999118954" name="Imagem 1" descr="Interface gráfica do usuário, Aplicativo&#10;&#10;Descrição gerada automaticamente"/>
             <wp:cNvGraphicFramePr>
               <a:graphicFrameLocks xmlns:a="http://schemas.openxmlformats.org/drawingml/2006/main" noChangeAspect="1"/>
             </wp:cNvGraphicFramePr>
@@ -1231,33 +868,23 @@
               <a:graphicData uri="http://schemas.openxmlformats.org/drawingml/2006/picture">
                 <pic:pic xmlns:pic="http://schemas.openxmlformats.org/drawingml/2006/picture">
                   <pic:nvPicPr>
-                    <pic:cNvPr id="0" name="Picture 6"/>
-                    <pic:cNvPicPr>
-                      <a:picLocks noChangeAspect="1" noChangeArrowheads="1"/>
-                    </pic:cNvPicPr>
+                    <pic:cNvPr id="999118954" name="Imagem 1" descr="Interface gráfica do usuário, Aplicativo&#10;&#10;Descrição gerada automaticamente"/>
+                    <pic:cNvPicPr/>
                   </pic:nvPicPr>
                   <pic:blipFill>
-                    <a:blip r:embed="rId14" cstate="print">
-                      <a:extLst>
-                        <a:ext uri="{28A0092B-C50C-407E-A947-70E740481C1C}">
-                          <a14:useLocalDpi xmlns:a14="http://schemas.microsoft.com/office/drawing/2010/main" val="0"/>
-                        </a:ext>
-                      </a:extLst>
-                    </a:blip>
-                    <a:srcRect/>
+                    <a:blip r:embed="rId14"/>
                     <a:stretch>
                       <a:fillRect/>
                     </a:stretch>
                   </pic:blipFill>
-                  <pic:spPr bwMode="auto">
+                  <pic:spPr>
                     <a:xfrm>
                       <a:off x="0" y="0"/>
-                      <a:ext cx="5779286" cy="2799343"/>
+                      <a:ext cx="5760085" cy="2167890"/>
                     </a:xfrm>
                     <a:prstGeom prst="rect">
                       <a:avLst/>
                     </a:prstGeom>
-                    <a:noFill/>
                   </pic:spPr>
                 </pic:pic>
               </a:graphicData>
@@ -1265,6 +892,99 @@
           </wp:inline>
         </w:drawing>
       </w:r>
+      <w:r>
+        <w:rPr>
+          <w:noProof/>
+        </w:rPr>
+        <w:t xml:space="preserve"> </w:t>
+      </w:r>
+      <w:r>
+        <w:rPr>
+          <w:noProof/>
+        </w:rPr>
+        <w:lastRenderedPageBreak/>
+        <w:drawing>
+          <wp:inline distT="0" distB="0" distL="0" distR="0" wp14:anchorId="56D797DB" wp14:editId="55516F72">
+            <wp:extent cx="5760085" cy="2168525"/>
+            <wp:effectExtent l="0" t="0" r="0" b="3175"/>
+            <wp:docPr id="1015608603" name="Imagem 1" descr="Interface gráfica do usuário, Aplicativo&#10;&#10;Descrição gerada automaticamente"/>
+            <wp:cNvGraphicFramePr>
+              <a:graphicFrameLocks xmlns:a="http://schemas.openxmlformats.org/drawingml/2006/main" noChangeAspect="1"/>
+            </wp:cNvGraphicFramePr>
+            <a:graphic xmlns:a="http://schemas.openxmlformats.org/drawingml/2006/main">
+              <a:graphicData uri="http://schemas.openxmlformats.org/drawingml/2006/picture">
+                <pic:pic xmlns:pic="http://schemas.openxmlformats.org/drawingml/2006/picture">
+                  <pic:nvPicPr>
+                    <pic:cNvPr id="1015608603" name="Imagem 1" descr="Interface gráfica do usuário, Aplicativo&#10;&#10;Descrição gerada automaticamente"/>
+                    <pic:cNvPicPr/>
+                  </pic:nvPicPr>
+                  <pic:blipFill>
+                    <a:blip r:embed="rId15"/>
+                    <a:stretch>
+                      <a:fillRect/>
+                    </a:stretch>
+                  </pic:blipFill>
+                  <pic:spPr>
+                    <a:xfrm>
+                      <a:off x="0" y="0"/>
+                      <a:ext cx="5760085" cy="2168525"/>
+                    </a:xfrm>
+                    <a:prstGeom prst="rect">
+                      <a:avLst/>
+                    </a:prstGeom>
+                  </pic:spPr>
+                </pic:pic>
+              </a:graphicData>
+            </a:graphic>
+          </wp:inline>
+        </w:drawing>
+      </w:r>
+      <w:r>
+        <w:rPr>
+          <w:noProof/>
+        </w:rPr>
+        <w:t xml:space="preserve"> </w:t>
+      </w:r>
+      <w:r>
+        <w:rPr>
+          <w:noProof/>
+        </w:rPr>
+        <w:drawing>
+          <wp:inline distT="0" distB="0" distL="0" distR="0" wp14:anchorId="3516968F" wp14:editId="2A96A0B1">
+            <wp:extent cx="5760085" cy="1889760"/>
+            <wp:effectExtent l="0" t="0" r="0" b="0"/>
+            <wp:docPr id="154805784" name="Imagem 1" descr="Interface gráfica do usuário, Site&#10;&#10;Descrição gerada automaticamente"/>
+            <wp:cNvGraphicFramePr>
+              <a:graphicFrameLocks xmlns:a="http://schemas.openxmlformats.org/drawingml/2006/main" noChangeAspect="1"/>
+            </wp:cNvGraphicFramePr>
+            <a:graphic xmlns:a="http://schemas.openxmlformats.org/drawingml/2006/main">
+              <a:graphicData uri="http://schemas.openxmlformats.org/drawingml/2006/picture">
+                <pic:pic xmlns:pic="http://schemas.openxmlformats.org/drawingml/2006/picture">
+                  <pic:nvPicPr>
+                    <pic:cNvPr id="154805784" name="Imagem 1" descr="Interface gráfica do usuário, Site&#10;&#10;Descrição gerada automaticamente"/>
+                    <pic:cNvPicPr/>
+                  </pic:nvPicPr>
+                  <pic:blipFill>
+                    <a:blip r:embed="rId16"/>
+                    <a:stretch>
+                      <a:fillRect/>
+                    </a:stretch>
+                  </pic:blipFill>
+                  <pic:spPr>
+                    <a:xfrm>
+                      <a:off x="0" y="0"/>
+                      <a:ext cx="5760085" cy="1889760"/>
+                    </a:xfrm>
+                    <a:prstGeom prst="rect">
+                      <a:avLst/>
+                    </a:prstGeom>
+                  </pic:spPr>
+                </pic:pic>
+              </a:graphicData>
+            </a:graphic>
+          </wp:inline>
+        </w:drawing>
+      </w:r>
     </w:p>
     <w:p>
       <w:pPr>
@@ -1276,9 +996,7 @@
           <w:lang w:eastAsia="pt-BR"/>
         </w:rPr>
       </w:pPr>
-    </w:p>
-    <w:p>
-      <w:pPr>
+      <w:r>
         <w:rPr>
           <w:b/>
           <w:bCs/>
@@ -1286,10 +1004,9 @@
           <w:szCs w:val="28"/>
           <w:lang w:eastAsia="pt-BR"/>
         </w:rPr>
-      </w:pPr>
-    </w:p>
-    <w:p>
-      <w:pPr>
+        <w:t>Modelo l</w:t>
+      </w:r>
+      <w:r>
         <w:rPr>
           <w:b/>
           <w:bCs/>
@@ -1297,10 +1014,9 @@
           <w:szCs w:val="28"/>
           <w:lang w:eastAsia="pt-BR"/>
         </w:rPr>
-      </w:pPr>
-    </w:p>
-    <w:p>
-      <w:pPr>
+        <w:t>ó</w:t>
+      </w:r>
+      <w:r>
         <w:rPr>
           <w:b/>
           <w:bCs/>
@@ -1308,16 +1024,7 @@
           <w:szCs w:val="28"/>
           <w:lang w:eastAsia="pt-BR"/>
         </w:rPr>
-      </w:pPr>
-      <w:r>
-        <w:rPr>
-          <w:b/>
-          <w:bCs/>
-          <w:sz w:val="28"/>
-          <w:szCs w:val="28"/>
-          <w:lang w:eastAsia="pt-BR"/>
-        </w:rPr>
-        <w:t>Modelo logico:</w:t>
+        <w:t>gico:</w:t>
       </w:r>
     </w:p>
     <w:p>
@@ -1347,7 +1054,7 @@
                     <pic:cNvPicPr/>
                   </pic:nvPicPr>
                   <pic:blipFill>
-                    <a:blip r:embed="rId15"/>
+                    <a:blip r:embed="rId17"/>
                     <a:stretch>
                       <a:fillRect/>
                     </a:stretch>
@@ -1389,9 +1096,7 @@
           <w:lang w:eastAsia="pt-BR"/>
         </w:rPr>
       </w:pPr>
-    </w:p>
-    <w:p>
-      <w:pPr>
+      <w:r>
         <w:rPr>
           <w:b/>
           <w:bCs/>
@@ -1399,26 +1104,7 @@
           <w:szCs w:val="28"/>
           <w:lang w:eastAsia="pt-BR"/>
         </w:rPr>
-      </w:pPr>
-    </w:p>
-    <w:p>
-      <w:pPr>
-        <w:rPr>
-          <w:b/>
-          <w:bCs/>
-          <w:sz w:val="28"/>
-          <w:szCs w:val="28"/>
-          <w:lang w:eastAsia="pt-BR"/>
-        </w:rPr>
-      </w:pPr>
-      <w:r>
-        <w:rPr>
-          <w:b/>
-          <w:bCs/>
-          <w:sz w:val="28"/>
-          <w:szCs w:val="28"/>
-          <w:lang w:eastAsia="pt-BR"/>
-        </w:rPr>
+        <w:lastRenderedPageBreak/>
         <w:t>Modelo Físico:</w:t>
       </w:r>
     </w:p>
@@ -1457,7 +1143,7 @@
                     <pic:cNvPicPr/>
                   </pic:nvPicPr>
                   <pic:blipFill>
-                    <a:blip r:embed="rId16"/>
+                    <a:blip r:embed="rId18"/>
                     <a:stretch>
                       <a:fillRect/>
                     </a:stretch>
@@ -1816,23 +1502,7 @@
                 <w:color w:val="000000"/>
                 <w:lang w:eastAsia="pt-BR"/>
               </w:rPr>
-              <w:t>O sistema deve permitir que os usuários cadastrem suas informações pessoais, como nome</w:t>
-            </w:r>
-            <w:r>
-              <w:rPr>
-                <w:rFonts w:ascii="Calibri" w:eastAsia="Times New Roman" w:hAnsi="Calibri" w:cs="Calibri"/>
-                <w:color w:val="000000"/>
-                <w:lang w:eastAsia="pt-BR"/>
-              </w:rPr>
-              <w:t xml:space="preserve"> e</w:t>
-            </w:r>
-            <w:r>
-              <w:rPr>
-                <w:rFonts w:ascii="Calibri" w:eastAsia="Times New Roman" w:hAnsi="Calibri" w:cs="Calibri"/>
-                <w:color w:val="000000"/>
-                <w:lang w:eastAsia="pt-BR"/>
-              </w:rPr>
-              <w:t xml:space="preserve"> endereço.</w:t>
+              <w:t>O sistema deve permitir que os usuários cadastrem suas informações pessoais.</w:t>
             </w:r>
           </w:p>
         </w:tc>
@@ -2281,7 +1951,23 @@
                 <w:color w:val="000000"/>
                 <w:lang w:eastAsia="pt-BR"/>
               </w:rPr>
-              <w:t>Disponibilizar um sistema de gamificação para estimular a participação e engajamento dos usuários nos cursos.</w:t>
+              <w:t xml:space="preserve">Disponibilizar um sistema de </w:t>
+            </w:r>
+            <w:r>
+              <w:rPr>
+                <w:rFonts w:ascii="Calibri" w:eastAsia="Times New Roman" w:hAnsi="Calibri" w:cs="Calibri"/>
+                <w:color w:val="000000"/>
+                <w:lang w:eastAsia="pt-BR"/>
+              </w:rPr>
+              <w:t>exercícios práticos</w:t>
+            </w:r>
+            <w:r>
+              <w:rPr>
+                <w:rFonts w:ascii="Calibri" w:eastAsia="Times New Roman" w:hAnsi="Calibri" w:cs="Calibri"/>
+                <w:color w:val="000000"/>
+                <w:lang w:eastAsia="pt-BR"/>
+              </w:rPr>
+              <w:t xml:space="preserve"> para estimular a participação e engajamento dos usuários nos cursos.</w:t>
             </w:r>
           </w:p>
         </w:tc>
@@ -2362,6 +2048,39 @@
         </w:tc>
       </w:tr>
     </w:tbl>
+    <w:p>
+      <w:pPr>
+        <w:rPr>
+          <w:b/>
+          <w:bCs/>
+          <w:sz w:val="28"/>
+          <w:szCs w:val="28"/>
+          <w:lang w:eastAsia="pt-BR"/>
+        </w:rPr>
+      </w:pPr>
+    </w:p>
+    <w:p>
+      <w:pPr>
+        <w:rPr>
+          <w:b/>
+          <w:bCs/>
+          <w:sz w:val="28"/>
+          <w:szCs w:val="28"/>
+          <w:lang w:eastAsia="pt-BR"/>
+        </w:rPr>
+      </w:pPr>
+    </w:p>
+    <w:p>
+      <w:pPr>
+        <w:rPr>
+          <w:b/>
+          <w:bCs/>
+          <w:sz w:val="28"/>
+          <w:szCs w:val="28"/>
+          <w:lang w:eastAsia="pt-BR"/>
+        </w:rPr>
+      </w:pPr>
+    </w:p>
     <w:p>
       <w:pPr>
         <w:rPr>
@@ -3347,7 +3066,15 @@
         </w:numPr>
       </w:pPr>
       <w:r>
-        <w:t>Os certificados só serão liberados quando a pessoa atingir um certo números de u-coins para comprar esse certificado.</w:t>
+        <w:t>Os certificados só serão liberados quando a pessoa atingir um certo números de u-</w:t>
+      </w:r>
+      <w:proofErr w:type="spellStart"/>
+      <w:r>
+        <w:t>coins</w:t>
+      </w:r>
+      <w:proofErr w:type="spellEnd"/>
+      <w:r>
+        <w:t xml:space="preserve"> para comprar esse certificado.</w:t>
       </w:r>
     </w:p>
     <w:p>
@@ -3359,7 +3086,21 @@
         </w:numPr>
       </w:pPr>
       <w:r>
-        <w:t>A pessoas recebe U-coins conforme ele for completando os cursos, e recebe por tempo logado na plataforma</w:t>
+        <w:t>A pessoas recebe</w:t>
+      </w:r>
+      <w:r>
+        <w:t>m</w:t>
+      </w:r>
+      <w:r>
+        <w:t xml:space="preserve"> U-</w:t>
+      </w:r>
+      <w:proofErr w:type="spellStart"/>
+      <w:r>
+        <w:t>coins</w:t>
+      </w:r>
+      <w:proofErr w:type="spellEnd"/>
+      <w:r>
+        <w:t xml:space="preserve"> conforme ele for completando os cursos, e recebe por tempo logado na plataforma</w:t>
       </w:r>
       <w:r>
         <w:t>.</w:t>
@@ -3377,40 +3118,18 @@
         </w:rPr>
       </w:pPr>
       <w:r>
-        <w:t>O chatbot deve fornecer respostas precisas e úteis para as perguntas dos usuários, com base em informações atualizadas e relevantes</w:t>
+        <w:t xml:space="preserve">O </w:t>
+      </w:r>
+      <w:proofErr w:type="spellStart"/>
+      <w:r>
+        <w:t>chatbot</w:t>
+      </w:r>
+      <w:proofErr w:type="spellEnd"/>
+      <w:r>
+        <w:t xml:space="preserve"> deve fornecer respostas precisas e úteis para as perguntas dos usuários, com base em informações atualizadas e relevantes</w:t>
       </w:r>
       <w:r>
         <w:t>.</w:t>
-      </w:r>
-    </w:p>
-    <w:p>
-      <w:pPr>
-        <w:pStyle w:val="PargrafodaLista"/>
-        <w:numPr>
-          <w:ilvl w:val="0"/>
-          <w:numId w:val="22"/>
-        </w:numPr>
-      </w:pPr>
-      <w:r>
-        <w:t>A U-Invest é uma plataforma para usuários de 19 a 29 anos</w:t>
-      </w:r>
-      <w:r>
-        <w:t>.</w:t>
-      </w:r>
-    </w:p>
-    <w:p>
-      <w:pPr>
-        <w:pStyle w:val="PargrafodaLista"/>
-        <w:numPr>
-          <w:ilvl w:val="0"/>
-          <w:numId w:val="22"/>
-        </w:numPr>
-        <w:rPr>
-          <w:lang w:eastAsia="pt-BR"/>
-        </w:rPr>
-      </w:pPr>
-      <w:r>
-        <w:t>U-Invest tem como objetivo atender às necessidades de investimento de jovens adultos entre 19 e 29 anos.</w:t>
       </w:r>
     </w:p>
     <w:p>
@@ -3511,7 +3230,9 @@
           <w:lang w:eastAsia="pt-BR"/>
         </w:rPr>
       </w:pPr>
-      <w:r>
+    </w:p>
+    <w:p>
+      <w:pPr>
         <w:rPr>
           <w:b/>
           <w:bCs/>
@@ -3519,10 +3240,10 @@
           <w:szCs w:val="28"/>
           <w:lang w:eastAsia="pt-BR"/>
         </w:rPr>
-        <w:lastRenderedPageBreak/>
-        <w:t>Documentação Projeto Java</w:t>
-      </w:r>
-      <w:r>
+      </w:pPr>
+    </w:p>
+    <w:p>
+      <w:pPr>
         <w:rPr>
           <w:b/>
           <w:bCs/>
@@ -3530,24 +3251,105 @@
           <w:szCs w:val="28"/>
           <w:lang w:eastAsia="pt-BR"/>
         </w:rPr>
+      </w:pPr>
+      <w:r>
+        <w:rPr>
+          <w:b/>
+          <w:bCs/>
+          <w:sz w:val="28"/>
+          <w:szCs w:val="28"/>
+          <w:lang w:eastAsia="pt-BR"/>
+        </w:rPr>
+        <w:lastRenderedPageBreak/>
+        <w:t>Documentação Projeto Java</w:t>
+      </w:r>
+      <w:r>
+        <w:rPr>
+          <w:b/>
+          <w:bCs/>
+          <w:sz w:val="28"/>
+          <w:szCs w:val="28"/>
+          <w:lang w:eastAsia="pt-BR"/>
+        </w:rPr>
         <w:t>:</w:t>
       </w:r>
     </w:p>
     <w:p>
       <w:pPr>
+        <w:rPr>
+          <w:lang w:eastAsia="pt-BR"/>
+        </w:rPr>
+      </w:pPr>
+      <w:r>
+        <w:rPr>
+          <w:lang w:eastAsia="pt-BR"/>
+        </w:rPr>
+        <w:t>Para facilitar o preenchimento dos dados e criação de tabelas é possível utilizar um desses usuários:</w:t>
+      </w:r>
+    </w:p>
+    <w:p>
+      <w:pPr>
+        <w:pStyle w:val="PargrafodaLista"/>
+        <w:numPr>
+          <w:ilvl w:val="0"/>
+          <w:numId w:val="25"/>
+        </w:numPr>
+        <w:rPr>
+          <w:lang w:eastAsia="pt-BR"/>
+        </w:rPr>
+      </w:pPr>
+      <w:r>
+        <w:rPr>
+          <w:lang w:eastAsia="pt-BR"/>
+        </w:rPr>
+        <w:t>rm96920 | 080903</w:t>
+      </w:r>
+    </w:p>
+    <w:p>
+      <w:pPr>
+        <w:pStyle w:val="PargrafodaLista"/>
+        <w:numPr>
+          <w:ilvl w:val="0"/>
+          <w:numId w:val="25"/>
+        </w:numPr>
+        <w:rPr>
+          <w:lang w:eastAsia="pt-BR"/>
+        </w:rPr>
+      </w:pPr>
+      <w:r>
+        <w:rPr>
+          <w:lang w:eastAsia="pt-BR"/>
+        </w:rPr>
+        <w:t>rm97187</w:t>
+      </w:r>
+      <w:r>
+        <w:rPr>
+          <w:lang w:eastAsia="pt-BR"/>
+        </w:rPr>
+        <w:t xml:space="preserve"> | </w:t>
+      </w:r>
+      <w:r>
+        <w:rPr>
+          <w:lang w:eastAsia="pt-BR"/>
+        </w:rPr>
+        <w:t>030403</w:t>
+      </w:r>
+    </w:p>
+    <w:p>
+      <w:pPr>
+        <w:rPr>
+          <w:noProof/>
+          <w:sz w:val="28"/>
+          <w:szCs w:val="28"/>
+          <w:lang w:eastAsia="pt-BR"/>
+        </w:rPr>
+      </w:pPr>
+      <w:r>
         <w:rPr>
           <w:sz w:val="24"/>
           <w:szCs w:val="24"/>
           <w:lang w:eastAsia="pt-BR"/>
         </w:rPr>
-      </w:pPr>
-      <w:r>
-        <w:rPr>
-          <w:sz w:val="24"/>
-          <w:szCs w:val="24"/>
-          <w:lang w:eastAsia="pt-BR"/>
-        </w:rPr>
-        <w:tab/>
         <w:t xml:space="preserve">Insira seus dados para efetuar login no </w:t>
       </w:r>
       <w:r>
@@ -3558,22 +3360,34 @@
           <w:szCs w:val="24"/>
           <w:lang w:eastAsia="pt-BR"/>
         </w:rPr>
-        <w:t>SQL Developer</w:t>
-      </w:r>
-      <w:r>
-        <w:rPr>
+        <w:t xml:space="preserve">SQL </w:t>
+      </w:r>
+      <w:proofErr w:type="spellStart"/>
+      <w:r>
+        <w:rPr>
+          <w:b/>
+          <w:bCs/>
           <w:sz w:val="24"/>
           <w:szCs w:val="24"/>
           <w:lang w:eastAsia="pt-BR"/>
         </w:rPr>
+        <w:t>Developer</w:t>
+      </w:r>
+      <w:proofErr w:type="spellEnd"/>
+      <w:r>
+        <w:rPr>
+          <w:sz w:val="24"/>
+          <w:szCs w:val="24"/>
+          <w:lang w:eastAsia="pt-BR"/>
+        </w:rPr>
         <w:t>:</w:t>
       </w:r>
     </w:p>
     <w:p>
       <w:pPr>
         <w:rPr>
-          <w:sz w:val="28"/>
-          <w:szCs w:val="28"/>
+          <w:sz w:val="24"/>
+          <w:szCs w:val="24"/>
           <w:lang w:eastAsia="pt-BR"/>
         </w:rPr>
       </w:pPr>
@@ -3608,7 +3422,7 @@
                     <pic:cNvPicPr/>
                   </pic:nvPicPr>
                   <pic:blipFill>
-                    <a:blip r:embed="rId17">
+                    <a:blip r:embed="rId19">
                       <a:extLst>
                         <a:ext uri="{28A0092B-C50C-407E-A947-70E740481C1C}">
                           <a14:useLocalDpi xmlns:a14="http://schemas.microsoft.com/office/drawing/2010/main" val="0"/>
@@ -3644,21 +3458,100 @@
     <w:p>
       <w:pPr>
         <w:rPr>
-          <w:lang w:eastAsia="pt-BR"/>
-        </w:rPr>
-      </w:pPr>
-    </w:p>
-    <w:p>
-      <w:pPr>
-        <w:rPr>
-          <w:lang w:eastAsia="pt-BR"/>
-        </w:rPr>
-      </w:pPr>
-      <w:r>
-        <w:rPr>
-          <w:lang w:eastAsia="pt-BR"/>
-        </w:rPr>
-        <w:tab/>
+          <w:noProof/>
+          <w:sz w:val="28"/>
+          <w:szCs w:val="28"/>
+          <w:lang w:eastAsia="pt-BR"/>
+        </w:rPr>
+      </w:pPr>
+      <w:r>
+        <w:rPr>
+          <w:sz w:val="24"/>
+          <w:szCs w:val="24"/>
+          <w:lang w:eastAsia="pt-BR"/>
+        </w:rPr>
+        <w:t>Script das tabelas criadas:</w:t>
+      </w:r>
+    </w:p>
+    <w:p>
+      <w:pPr>
+        <w:rPr>
+          <w:lang w:eastAsia="pt-BR"/>
+        </w:rPr>
+      </w:pPr>
+      <w:r>
+        <w:rPr>
+          <w:lang w:eastAsia="pt-BR"/>
+        </w:rPr>
+        <w:drawing>
+          <wp:inline distT="0" distB="0" distL="0" distR="0" wp14:anchorId="574150F3" wp14:editId="15B1B1FF">
+            <wp:extent cx="5760085" cy="2272030"/>
+            <wp:effectExtent l="0" t="0" r="0" b="0"/>
+            <wp:docPr id="370924201" name="Imagem 1" descr="Texto&#10;&#10;Descrição gerada automaticamente"/>
+            <wp:cNvGraphicFramePr>
+              <a:graphicFrameLocks xmlns:a="http://schemas.openxmlformats.org/drawingml/2006/main" noChangeAspect="1"/>
+            </wp:cNvGraphicFramePr>
+            <a:graphic xmlns:a="http://schemas.openxmlformats.org/drawingml/2006/main">
+              <a:graphicData uri="http://schemas.openxmlformats.org/drawingml/2006/picture">
+                <pic:pic xmlns:pic="http://schemas.openxmlformats.org/drawingml/2006/picture">
+                  <pic:nvPicPr>
+                    <pic:cNvPr id="370924201" name="Imagem 1" descr="Texto&#10;&#10;Descrição gerada automaticamente"/>
+                    <pic:cNvPicPr/>
+                  </pic:nvPicPr>
+                  <pic:blipFill>
+                    <a:blip r:embed="rId20"/>
+                    <a:stretch>
+                      <a:fillRect/>
+                    </a:stretch>
+                  </pic:blipFill>
+                  <pic:spPr>
+                    <a:xfrm>
+                      <a:off x="0" y="0"/>
+                      <a:ext cx="5760085" cy="2272030"/>
+                    </a:xfrm>
+                    <a:prstGeom prst="rect">
+                      <a:avLst/>
+                    </a:prstGeom>
+                  </pic:spPr>
+                </pic:pic>
+              </a:graphicData>
+            </a:graphic>
+          </wp:inline>
+        </w:drawing>
+      </w:r>
+    </w:p>
+    <w:p>
+      <w:pPr>
+        <w:rPr>
+          <w:lang w:eastAsia="pt-BR"/>
+        </w:rPr>
+      </w:pPr>
+    </w:p>
+    <w:p>
+      <w:pPr>
+        <w:rPr>
+          <w:lang w:eastAsia="pt-BR"/>
+        </w:rPr>
+      </w:pPr>
+    </w:p>
+    <w:p>
+      <w:pPr>
+        <w:rPr>
+          <w:lang w:eastAsia="pt-BR"/>
+        </w:rPr>
+      </w:pPr>
+    </w:p>
+    <w:p>
+      <w:pPr>
+        <w:rPr>
+          <w:lang w:eastAsia="pt-BR"/>
+        </w:rPr>
+      </w:pPr>
+      <w:r>
+        <w:rPr>
+          <w:lang w:eastAsia="pt-BR"/>
+        </w:rPr>
+        <w:lastRenderedPageBreak/>
         <w:t xml:space="preserve">Na </w:t>
       </w:r>
       <w:r>
@@ -3697,7 +3590,21 @@
         <w:rPr>
           <w:rStyle w:val="ui-provider"/>
         </w:rPr>
-        <w:t>final String USER = "</w:t>
+        <w:t xml:space="preserve">final </w:t>
+      </w:r>
+      <w:proofErr w:type="spellStart"/>
+      <w:r>
+        <w:rPr>
+          <w:rStyle w:val="ui-provider"/>
+        </w:rPr>
+        <w:t>String</w:t>
+      </w:r>
+      <w:proofErr w:type="spellEnd"/>
+      <w:r>
+        <w:rPr>
+          <w:rStyle w:val="ui-provider"/>
+        </w:rPr>
+        <w:t xml:space="preserve"> USER = "</w:t>
       </w:r>
       <w:r>
         <w:rPr>
@@ -3739,7 +3646,21 @@
         <w:rPr>
           <w:rStyle w:val="ui-provider"/>
         </w:rPr>
-        <w:t>final String PASS = "&lt;SUA_SENHA&gt;";</w:t>
+        <w:t xml:space="preserve">final </w:t>
+      </w:r>
+      <w:proofErr w:type="spellStart"/>
+      <w:r>
+        <w:rPr>
+          <w:rStyle w:val="ui-provider"/>
+        </w:rPr>
+        <w:t>String</w:t>
+      </w:r>
+      <w:proofErr w:type="spellEnd"/>
+      <w:r>
+        <w:rPr>
+          <w:rStyle w:val="ui-provider"/>
+        </w:rPr>
+        <w:t xml:space="preserve"> PASS = "&lt;SUA_SENHA&gt;";</w:t>
       </w:r>
     </w:p>
     <w:p>
@@ -3769,7 +3690,7 @@
                     <pic:cNvPicPr/>
                   </pic:nvPicPr>
                   <pic:blipFill>
-                    <a:blip r:embed="rId18"/>
+                    <a:blip r:embed="rId21"/>
                     <a:stretch>
                       <a:fillRect/>
                     </a:stretch>
@@ -3809,16 +3730,6 @@
           <w:lang w:eastAsia="pt-BR"/>
         </w:rPr>
       </w:pPr>
-    </w:p>
-    <w:p>
-      <w:pPr>
-        <w:tabs>
-          <w:tab w:val="left" w:pos="2755"/>
-        </w:tabs>
-        <w:rPr>
-          <w:lang w:eastAsia="pt-BR"/>
-        </w:rPr>
-      </w:pPr>
       <w:r>
         <w:rPr>
           <w:lang w:eastAsia="pt-BR"/>
@@ -3831,14 +3742,24 @@
           <w:bCs/>
           <w:lang w:eastAsia="pt-BR"/>
         </w:rPr>
-        <w:t>classe UsuarioController</w:t>
-      </w:r>
+        <w:t xml:space="preserve">classe </w:t>
+      </w:r>
+      <w:proofErr w:type="spellStart"/>
       <w:r>
         <w:rPr>
           <w:b/>
           <w:bCs/>
           <w:lang w:eastAsia="pt-BR"/>
         </w:rPr>
+        <w:t>UsuarioController</w:t>
+      </w:r>
+      <w:proofErr w:type="spellEnd"/>
+      <w:r>
+        <w:rPr>
+          <w:b/>
+          <w:bCs/>
+          <w:lang w:eastAsia="pt-BR"/>
+        </w:rPr>
         <w:t xml:space="preserve"> </w:t>
       </w:r>
       <w:r>
@@ -3851,7 +3772,7 @@
         <w:rPr>
           <w:lang w:eastAsia="pt-BR"/>
         </w:rPr>
-        <w:t xml:space="preserve">os </w:t>
+        <w:t>os dados</w:t>
       </w:r>
       <w:r>
         <w:rPr>
@@ -3863,20 +3784,30 @@
         <w:rPr>
           <w:lang w:eastAsia="pt-BR"/>
         </w:rPr>
-        <w:t>dados</w:t>
-      </w:r>
-      <w:r>
-        <w:rPr>
-          <w:lang w:eastAsia="pt-BR"/>
-        </w:rPr>
-        <w:t xml:space="preserve"> </w:t>
-      </w:r>
-      <w:r>
-        <w:rPr>
-          <w:lang w:eastAsia="pt-BR"/>
-        </w:rPr>
-        <w:t>de acordo com a formatação que é exemplificada pelo JOptionPane para que a inserção ocorra no Banco de Dados .</w:t>
-      </w:r>
+        <w:t xml:space="preserve">de acordo com a formatação que é exemplificada pelo </w:t>
+      </w:r>
+      <w:proofErr w:type="spellStart"/>
+      <w:r>
+        <w:rPr>
+          <w:lang w:eastAsia="pt-BR"/>
+        </w:rPr>
+        <w:t>JOptionPane</w:t>
+      </w:r>
+      <w:proofErr w:type="spellEnd"/>
+      <w:r>
+        <w:rPr>
+          <w:lang w:eastAsia="pt-BR"/>
+        </w:rPr>
+        <w:t xml:space="preserve"> para que a inserção ocorra no Banco de </w:t>
+      </w:r>
+      <w:proofErr w:type="gramStart"/>
+      <w:r>
+        <w:rPr>
+          <w:lang w:eastAsia="pt-BR"/>
+        </w:rPr>
+        <w:t>Dados .</w:t>
+      </w:r>
+      <w:proofErr w:type="gramEnd"/>
     </w:p>
     <w:p>
       <w:pPr>
@@ -3912,7 +3843,7 @@
                     <pic:cNvPicPr/>
                   </pic:nvPicPr>
                   <pic:blipFill>
-                    <a:blip r:embed="rId19"/>
+                    <a:blip r:embed="rId22"/>
                     <a:stretch>
                       <a:fillRect/>
                     </a:stretch>
@@ -3945,14 +3876,65 @@
     </w:p>
     <w:p>
       <w:pPr>
-        <w:rPr>
-          <w:lang w:eastAsia="pt-BR"/>
-        </w:rPr>
-      </w:pPr>
-      <w:r>
-        <w:rPr>
-          <w:lang w:eastAsia="pt-BR"/>
-        </w:rPr>
+        <w:tabs>
+          <w:tab w:val="left" w:pos="1035"/>
+        </w:tabs>
+        <w:rPr>
+          <w:lang w:eastAsia="pt-BR"/>
+        </w:rPr>
+      </w:pPr>
+    </w:p>
+    <w:p>
+      <w:pPr>
+        <w:tabs>
+          <w:tab w:val="left" w:pos="1035"/>
+        </w:tabs>
+        <w:rPr>
+          <w:lang w:eastAsia="pt-BR"/>
+        </w:rPr>
+      </w:pPr>
+    </w:p>
+    <w:p>
+      <w:pPr>
+        <w:tabs>
+          <w:tab w:val="left" w:pos="1035"/>
+        </w:tabs>
+        <w:rPr>
+          <w:lang w:eastAsia="pt-BR"/>
+        </w:rPr>
+      </w:pPr>
+    </w:p>
+    <w:p>
+      <w:pPr>
+        <w:tabs>
+          <w:tab w:val="left" w:pos="1035"/>
+        </w:tabs>
+        <w:rPr>
+          <w:lang w:eastAsia="pt-BR"/>
+        </w:rPr>
+      </w:pPr>
+    </w:p>
+    <w:p>
+      <w:pPr>
+        <w:tabs>
+          <w:tab w:val="left" w:pos="1035"/>
+        </w:tabs>
+        <w:rPr>
+          <w:lang w:eastAsia="pt-BR"/>
+        </w:rPr>
+      </w:pPr>
+    </w:p>
+    <w:p>
+      <w:pPr>
+        <w:rPr>
+          <w:lang w:eastAsia="pt-BR"/>
+        </w:rPr>
+      </w:pPr>
+      <w:r>
+        <w:rPr>
+          <w:lang w:eastAsia="pt-BR"/>
+        </w:rPr>
+        <w:lastRenderedPageBreak/>
         <w:t xml:space="preserve">Na </w:t>
       </w:r>
       <w:r>
@@ -3961,13 +3943,43 @@
           <w:bCs/>
           <w:lang w:eastAsia="pt-BR"/>
         </w:rPr>
-        <w:t>classe LoginController</w:t>
-      </w:r>
-      <w:r>
-        <w:rPr>
-          <w:lang w:eastAsia="pt-BR"/>
-        </w:rPr>
-        <w:t xml:space="preserve"> o programa realiza a autenticação do usuário através do nome, Email e a senha encriptada, é importante que os seus dados já estejam salvos em nosso banco de dados.</w:t>
+        <w:t xml:space="preserve">classe </w:t>
+      </w:r>
+      <w:proofErr w:type="spellStart"/>
+      <w:r>
+        <w:rPr>
+          <w:b/>
+          <w:bCs/>
+          <w:lang w:eastAsia="pt-BR"/>
+        </w:rPr>
+        <w:t>LoginController</w:t>
+      </w:r>
+      <w:proofErr w:type="spellEnd"/>
+      <w:r>
+        <w:rPr>
+          <w:lang w:eastAsia="pt-BR"/>
+        </w:rPr>
+        <w:t xml:space="preserve"> o programa realiza a autenticação do usuário através do </w:t>
+      </w:r>
+      <w:proofErr w:type="spellStart"/>
+      <w:r>
+        <w:rPr>
+          <w:lang w:eastAsia="pt-BR"/>
+        </w:rPr>
+        <w:t>NickName</w:t>
+      </w:r>
+      <w:proofErr w:type="spellEnd"/>
+      <w:r>
+        <w:rPr>
+          <w:lang w:eastAsia="pt-BR"/>
+        </w:rPr>
+        <w:t xml:space="preserve"> ou</w:t>
+      </w:r>
+      <w:r>
+        <w:rPr>
+          <w:lang w:eastAsia="pt-BR"/>
+        </w:rPr>
+        <w:t xml:space="preserve"> Email e a senha encriptada, é importante que os seus dados já estejam salvos em nosso banco de dados.</w:t>
       </w:r>
     </w:p>
     <w:p>
@@ -3997,7 +4009,7 @@
                     <pic:cNvPicPr/>
                   </pic:nvPicPr>
                   <pic:blipFill>
-                    <a:blip r:embed="rId20"/>
+                    <a:blip r:embed="rId23"/>
                     <a:stretch>
                       <a:fillRect/>
                     </a:stretch>
@@ -4024,39 +4036,63 @@
           <w:lang w:eastAsia="pt-BR"/>
         </w:rPr>
       </w:pPr>
-    </w:p>
-    <w:p>
-      <w:pPr>
-        <w:rPr>
-          <w:lang w:eastAsia="pt-BR"/>
-        </w:rPr>
-      </w:pPr>
-    </w:p>
-    <w:p>
-      <w:pPr>
-        <w:rPr>
-          <w:lang w:eastAsia="pt-BR"/>
-        </w:rPr>
-      </w:pPr>
-      <w:r>
-        <w:rPr>
-          <w:lang w:eastAsia="pt-BR"/>
-        </w:rPr>
-        <w:t xml:space="preserve">Utilizamos uma API que valida seu email e retorna </w:t>
-      </w:r>
-      <w:r>
-        <w:rPr>
-          <w:lang w:eastAsia="pt-BR"/>
-        </w:rPr>
-        <w:t xml:space="preserve">em Json se foi validado ou não na </w:t>
-      </w:r>
+      <w:r>
+        <w:rPr>
+          <w:lang w:eastAsia="pt-BR"/>
+        </w:rPr>
+        <w:t xml:space="preserve">Utilizamos uma API que valida seu </w:t>
+      </w:r>
+      <w:proofErr w:type="spellStart"/>
+      <w:r>
+        <w:rPr>
+          <w:lang w:eastAsia="pt-BR"/>
+        </w:rPr>
+        <w:t>email</w:t>
+      </w:r>
+      <w:proofErr w:type="spellEnd"/>
+      <w:r>
+        <w:rPr>
+          <w:lang w:eastAsia="pt-BR"/>
+        </w:rPr>
+        <w:t xml:space="preserve"> e retorna </w:t>
+      </w:r>
+      <w:r>
+        <w:rPr>
+          <w:lang w:eastAsia="pt-BR"/>
+        </w:rPr>
+        <w:t xml:space="preserve">em </w:t>
+      </w:r>
+      <w:proofErr w:type="spellStart"/>
+      <w:r>
+        <w:rPr>
+          <w:lang w:eastAsia="pt-BR"/>
+        </w:rPr>
+        <w:t>Json</w:t>
+      </w:r>
+      <w:proofErr w:type="spellEnd"/>
+      <w:r>
+        <w:rPr>
+          <w:lang w:eastAsia="pt-BR"/>
+        </w:rPr>
+        <w:t xml:space="preserve"> se foi validado ou não na </w:t>
+      </w:r>
+      <w:proofErr w:type="spellStart"/>
       <w:r>
         <w:rPr>
           <w:b/>
           <w:bCs/>
           <w:lang w:eastAsia="pt-BR"/>
         </w:rPr>
-        <w:t>UsuarioService.</w:t>
+        <w:t>UsuarioService</w:t>
+      </w:r>
+      <w:proofErr w:type="spellEnd"/>
+      <w:r>
+        <w:rPr>
+          <w:b/>
+          <w:bCs/>
+          <w:lang w:eastAsia="pt-BR"/>
+        </w:rPr>
+        <w:t>.</w:t>
       </w:r>
     </w:p>
     <w:p>
@@ -4094,7 +4130,7 @@
                     <pic:cNvPicPr/>
                   </pic:nvPicPr>
                   <pic:blipFill>
-                    <a:blip r:embed="rId21">
+                    <a:blip r:embed="rId24">
                       <a:extLst>
                         <a:ext uri="{28A0092B-C50C-407E-A947-70E740481C1C}">
                           <a14:useLocalDpi xmlns:a14="http://schemas.microsoft.com/office/drawing/2010/main" val="0"/>
@@ -4154,34 +4190,6 @@
           <w:lang w:eastAsia="pt-BR"/>
         </w:rPr>
       </w:pPr>
-    </w:p>
-    <w:p>
-      <w:pPr>
-        <w:rPr>
-          <w:lang w:eastAsia="pt-BR"/>
-        </w:rPr>
-      </w:pPr>
-    </w:p>
-    <w:p>
-      <w:pPr>
-        <w:rPr>
-          <w:lang w:eastAsia="pt-BR"/>
-        </w:rPr>
-      </w:pPr>
-    </w:p>
-    <w:p>
-      <w:pPr>
-        <w:rPr>
-          <w:lang w:eastAsia="pt-BR"/>
-        </w:rPr>
-      </w:pPr>
-    </w:p>
-    <w:p>
-      <w:pPr>
-        <w:rPr>
-          <w:lang w:eastAsia="pt-BR"/>
-        </w:rPr>
-      </w:pPr>
       <w:r>
         <w:rPr>
           <w:lang w:eastAsia="pt-BR"/>
@@ -4194,8 +4202,18 @@
           <w:bCs/>
           <w:lang w:eastAsia="pt-BR"/>
         </w:rPr>
-        <w:t>classe UsuarioService</w:t>
-      </w:r>
+        <w:t xml:space="preserve">classe </w:t>
+      </w:r>
+      <w:proofErr w:type="spellStart"/>
+      <w:r>
+        <w:rPr>
+          <w:b/>
+          <w:bCs/>
+          <w:lang w:eastAsia="pt-BR"/>
+        </w:rPr>
+        <w:t>UsuarioService</w:t>
+      </w:r>
+      <w:proofErr w:type="spellEnd"/>
       <w:r>
         <w:rPr>
           <w:lang w:eastAsia="pt-BR"/>
@@ -4230,7 +4248,7 @@
                     <pic:cNvPicPr/>
                   </pic:nvPicPr>
                   <pic:blipFill>
-                    <a:blip r:embed="rId22"/>
+                    <a:blip r:embed="rId25"/>
                     <a:stretch>
                       <a:fillRect/>
                     </a:stretch>
@@ -4254,52 +4272,27 @@
     <w:p>
       <w:pPr>
         <w:rPr>
-          <w:rFonts w:ascii="Courier New" w:hAnsi="Courier New" w:cs="Courier New"/>
-          <w:color w:val="808080"/>
-          <w:sz w:val="20"/>
-          <w:szCs w:val="20"/>
-          <w:u w:val="single"/>
-          <w:shd w:val="clear" w:color="auto" w:fill="373737"/>
-        </w:rPr>
-      </w:pPr>
+          <w:lang w:eastAsia="pt-BR"/>
+        </w:rPr>
+      </w:pPr>
+      <w:r>
+        <w:rPr>
+          <w:lang w:eastAsia="pt-BR"/>
+        </w:rPr>
+        <w:t xml:space="preserve">Também implementamos os métodos de autenticação e logout </w:t>
+      </w:r>
+      <w:r>
+        <w:rPr>
+          <w:lang w:eastAsia="pt-BR"/>
+        </w:rPr>
+        <w:t xml:space="preserve">registrando a sessão e sua duração </w:t>
+      </w:r>
       <w:r>
         <w:rPr>
           <w:lang w:eastAsia="pt-BR"/>
         </w:rPr>
         <w:t xml:space="preserve"> </w:t>
       </w:r>
-    </w:p>
-    <w:p>
-      <w:pPr>
-        <w:rPr>
-          <w:lang w:eastAsia="pt-BR"/>
-        </w:rPr>
-      </w:pPr>
-      <w:r>
-        <w:rPr>
-          <w:lang w:eastAsia="pt-BR"/>
-        </w:rPr>
-        <w:t xml:space="preserve">Também implementamos os métodos de autenticação e logout </w:t>
-      </w:r>
-      <w:r>
-        <w:rPr>
-          <w:lang w:eastAsia="pt-BR"/>
-        </w:rPr>
-        <w:t xml:space="preserve">registrando a sessão e sua duração </w:t>
-      </w:r>
-      <w:r>
-        <w:rPr>
-          <w:lang w:eastAsia="pt-BR"/>
-        </w:rPr>
-        <w:t xml:space="preserve"> </w:t>
-      </w:r>
-    </w:p>
-    <w:p>
-      <w:pPr>
-        <w:rPr>
-          <w:lang w:eastAsia="pt-BR"/>
-        </w:rPr>
-      </w:pPr>
       <w:r>
         <w:rPr>
           <w:noProof/>
@@ -4329,7 +4322,7 @@
                     <pic:cNvPicPr/>
                   </pic:nvPicPr>
                   <pic:blipFill>
-                    <a:blip r:embed="rId23">
+                    <a:blip r:embed="rId26">
                       <a:extLst>
                         <a:ext uri="{28A0092B-C50C-407E-A947-70E740481C1C}">
                           <a14:useLocalDpi xmlns:a14="http://schemas.microsoft.com/office/drawing/2010/main" val="0"/>
@@ -4379,7 +4372,22 @@
         <w:rPr>
           <w:lang w:eastAsia="pt-BR"/>
         </w:rPr>
-        <w:t xml:space="preserve">Note que existe um sleep de 10 segundos para simular o tempo logado do usuário </w:t>
+        <w:lastRenderedPageBreak/>
+        <w:t xml:space="preserve">Note que existe um </w:t>
+      </w:r>
+      <w:proofErr w:type="spellStart"/>
+      <w:r>
+        <w:rPr>
+          <w:lang w:eastAsia="pt-BR"/>
+        </w:rPr>
+        <w:t>sleep</w:t>
+      </w:r>
+      <w:proofErr w:type="spellEnd"/>
+      <w:r>
+        <w:rPr>
+          <w:lang w:eastAsia="pt-BR"/>
+        </w:rPr>
+        <w:t xml:space="preserve"> de 10 segundos para simular o tempo logado do usuário </w:t>
       </w:r>
     </w:p>
     <w:p>
@@ -4420,7 +4428,7 @@
                     <pic:cNvPicPr/>
                   </pic:nvPicPr>
                   <pic:blipFill>
-                    <a:blip r:embed="rId24">
+                    <a:blip r:embed="rId27">
                       <a:extLst>
                         <a:ext uri="{28A0092B-C50C-407E-A947-70E740481C1C}">
                           <a14:useLocalDpi xmlns:a14="http://schemas.microsoft.com/office/drawing/2010/main" val="0"/>
@@ -4464,7 +4472,25 @@
           <w:bCs/>
           <w:lang w:eastAsia="pt-BR"/>
         </w:rPr>
-        <w:t xml:space="preserve">método registrarTempo </w:t>
+        <w:t xml:space="preserve">método </w:t>
+      </w:r>
+      <w:proofErr w:type="spellStart"/>
+      <w:r>
+        <w:rPr>
+          <w:b/>
+          <w:bCs/>
+          <w:lang w:eastAsia="pt-BR"/>
+        </w:rPr>
+        <w:t>registrarTempo</w:t>
+      </w:r>
+      <w:proofErr w:type="spellEnd"/>
+      <w:r>
+        <w:rPr>
+          <w:b/>
+          <w:bCs/>
+          <w:lang w:eastAsia="pt-BR"/>
+        </w:rPr>
+        <w:t xml:space="preserve"> </w:t>
       </w:r>
       <w:r>
         <w:rPr>
@@ -4543,7 +4569,7 @@
                     <pic:cNvPicPr/>
                   </pic:nvPicPr>
                   <pic:blipFill>
-                    <a:blip r:embed="rId25">
+                    <a:blip r:embed="rId28">
                       <a:extLst>
                         <a:ext uri="{28A0092B-C50C-407E-A947-70E740481C1C}">
                           <a14:useLocalDpi xmlns:a14="http://schemas.microsoft.com/office/drawing/2010/main" val="0"/>
@@ -4597,7 +4623,6 @@
           <w:noProof/>
           <w:lang w:eastAsia="pt-BR"/>
         </w:rPr>
-        <w:lastRenderedPageBreak/>
         <w:drawing>
           <wp:anchor distT="0" distB="0" distL="114300" distR="114300" simplePos="0" relativeHeight="251672576" behindDoc="0" locked="0" layoutInCell="1" allowOverlap="1" wp14:anchorId="01DA73FC" wp14:editId="49CAD674">
             <wp:simplePos x="0" y="0"/>
@@ -4622,7 +4647,7 @@
                     <pic:cNvPicPr/>
                   </pic:nvPicPr>
                   <pic:blipFill>
-                    <a:blip r:embed="rId26">
+                    <a:blip r:embed="rId29">
                       <a:extLst>
                         <a:ext uri="{28A0092B-C50C-407E-A947-70E740481C1C}">
                           <a14:useLocalDpi xmlns:a14="http://schemas.microsoft.com/office/drawing/2010/main" val="0"/>
@@ -4658,22 +4683,92 @@
         <w:rPr>
           <w:lang w:eastAsia="pt-BR"/>
         </w:rPr>
-        <w:t xml:space="preserve">Por fim criamos um gerador de certificado para quando usuário finalizar um curso. Será gerado um certificado em pdf na pasta </w:t>
-      </w:r>
+        <w:t xml:space="preserve">Por fim criamos um gerador de certificado para quando usuário finalizar um curso. Será gerado um certificado em </w:t>
+      </w:r>
+      <w:proofErr w:type="spellStart"/>
+      <w:r>
+        <w:rPr>
+          <w:lang w:eastAsia="pt-BR"/>
+        </w:rPr>
+        <w:t>pdf</w:t>
+      </w:r>
+      <w:proofErr w:type="spellEnd"/>
+      <w:r>
+        <w:rPr>
+          <w:lang w:eastAsia="pt-BR"/>
+        </w:rPr>
+        <w:t xml:space="preserve"> na pasta </w:t>
+      </w:r>
+      <w:proofErr w:type="spellStart"/>
       <w:r>
         <w:rPr>
           <w:rStyle w:val="ui-provider"/>
           <w:b/>
           <w:bCs/>
         </w:rPr>
-        <w:t>UInvest/src/main/resources</w:t>
-      </w:r>
+        <w:t>UInvest</w:t>
+      </w:r>
+      <w:proofErr w:type="spellEnd"/>
       <w:r>
         <w:rPr>
           <w:rStyle w:val="ui-provider"/>
           <w:b/>
           <w:bCs/>
         </w:rPr>
+        <w:t>/</w:t>
+      </w:r>
+      <w:proofErr w:type="spellStart"/>
+      <w:r>
+        <w:rPr>
+          <w:rStyle w:val="ui-provider"/>
+          <w:b/>
+          <w:bCs/>
+        </w:rPr>
+        <w:t>src</w:t>
+      </w:r>
+      <w:proofErr w:type="spellEnd"/>
+      <w:r>
+        <w:rPr>
+          <w:rStyle w:val="ui-provider"/>
+          <w:b/>
+          <w:bCs/>
+        </w:rPr>
+        <w:t>/</w:t>
+      </w:r>
+      <w:proofErr w:type="spellStart"/>
+      <w:r>
+        <w:rPr>
+          <w:rStyle w:val="ui-provider"/>
+          <w:b/>
+          <w:bCs/>
+        </w:rPr>
+        <w:t>main</w:t>
+      </w:r>
+      <w:proofErr w:type="spellEnd"/>
+      <w:r>
+        <w:rPr>
+          <w:rStyle w:val="ui-provider"/>
+          <w:b/>
+          <w:bCs/>
+        </w:rPr>
+        <w:t>/</w:t>
+      </w:r>
+      <w:proofErr w:type="spellStart"/>
+      <w:r>
+        <w:rPr>
+          <w:rStyle w:val="ui-provider"/>
+          <w:b/>
+          <w:bCs/>
+        </w:rPr>
+        <w:t>resources</w:t>
+      </w:r>
+      <w:proofErr w:type="spellEnd"/>
+      <w:r>
+        <w:rPr>
+          <w:rStyle w:val="ui-provider"/>
+          <w:b/>
+          <w:bCs/>
+        </w:rPr>
         <w:t xml:space="preserve"> </w:t>
       </w:r>
       <w:r>
@@ -4712,7 +4807,35 @@
         <w:rPr>
           <w:lang w:eastAsia="pt-BR"/>
         </w:rPr>
-        <w:t>Iremos futuramente fazer com que o arquivo html template seja preenchido com os dados provindos tanto do Banco de Dados quanto do Front-End.</w:t>
+        <w:t xml:space="preserve">Iremos futuramente fazer com que o arquivo </w:t>
+      </w:r>
+      <w:proofErr w:type="spellStart"/>
+      <w:r>
+        <w:rPr>
+          <w:lang w:eastAsia="pt-BR"/>
+        </w:rPr>
+        <w:t>html</w:t>
+      </w:r>
+      <w:proofErr w:type="spellEnd"/>
+      <w:r>
+        <w:rPr>
+          <w:lang w:eastAsia="pt-BR"/>
+        </w:rPr>
+        <w:t xml:space="preserve"> </w:t>
+      </w:r>
+      <w:proofErr w:type="spellStart"/>
+      <w:r>
+        <w:rPr>
+          <w:lang w:eastAsia="pt-BR"/>
+        </w:rPr>
+        <w:t>template</w:t>
+      </w:r>
+      <w:proofErr w:type="spellEnd"/>
+      <w:r>
+        <w:rPr>
+          <w:lang w:eastAsia="pt-BR"/>
+        </w:rPr>
+        <w:t xml:space="preserve"> seja preenchido com os dados provindos tanto do Banco de Dados quanto do Front-End.</w:t>
       </w:r>
     </w:p>
     <w:sectPr>
@@ -5040,6 +5163,119 @@
     </w:lvl>
   </w:abstractNum>
   <w:abstractNum w:abstractNumId="2" w15:restartNumberingAfterBreak="0">
+    <w:nsid w:val="08BC31F8"/>
+    <w:multiLevelType w:val="hybridMultilevel"/>
+    <w:tmpl w:val="6C86C176"/>
+    <w:lvl w:ilvl="0" w:tplc="04160001">
+      <w:start w:val="1"/>
+      <w:numFmt w:val="bullet"/>
+      <w:lvlText w:val=""/>
+      <w:lvlJc w:val="left"/>
+      <w:pPr>
+        <w:ind w:left="720" w:hanging="360"/>
+      </w:pPr>
+      <w:rPr>
+        <w:rFonts w:ascii="Symbol" w:hAnsi="Symbol" w:hint="default"/>
+      </w:rPr>
+    </w:lvl>
+    <w:lvl w:ilvl="1" w:tplc="04160003" w:tentative="1">
+      <w:start w:val="1"/>
+      <w:numFmt w:val="bullet"/>
+      <w:lvlText w:val="o"/>
+      <w:lvlJc w:val="left"/>
+      <w:pPr>
+        <w:ind w:left="1440" w:hanging="360"/>
+      </w:pPr>
+      <w:rPr>
+        <w:rFonts w:ascii="Courier New" w:hAnsi="Courier New" w:cs="Courier New" w:hint="default"/>
+      </w:rPr>
+    </w:lvl>
+    <w:lvl w:ilvl="2" w:tplc="04160005" w:tentative="1">
+      <w:start w:val="1"/>
+      <w:numFmt w:val="bullet"/>
+      <w:lvlText w:val=""/>
+      <w:lvlJc w:val="left"/>
+      <w:pPr>
+        <w:ind w:left="2160" w:hanging="360"/>
+      </w:pPr>
+      <w:rPr>
+        <w:rFonts w:ascii="Wingdings" w:hAnsi="Wingdings" w:hint="default"/>
+      </w:rPr>
+    </w:lvl>
+    <w:lvl w:ilvl="3" w:tplc="04160001" w:tentative="1">
+      <w:start w:val="1"/>
+      <w:numFmt w:val="bullet"/>
+      <w:lvlText w:val=""/>
+      <w:lvlJc w:val="left"/>
+      <w:pPr>
+        <w:ind w:left="2880" w:hanging="360"/>
+      </w:pPr>
+      <w:rPr>
+        <w:rFonts w:ascii="Symbol" w:hAnsi="Symbol" w:hint="default"/>
+      </w:rPr>
+    </w:lvl>
+    <w:lvl w:ilvl="4" w:tplc="04160003" w:tentative="1">
+      <w:start w:val="1"/>
+      <w:numFmt w:val="bullet"/>
+      <w:lvlText w:val="o"/>
+      <w:lvlJc w:val="left"/>
+      <w:pPr>
+        <w:ind w:left="3600" w:hanging="360"/>
+      </w:pPr>
+      <w:rPr>
+        <w:rFonts w:ascii="Courier New" w:hAnsi="Courier New" w:cs="Courier New" w:hint="default"/>
+      </w:rPr>
+    </w:lvl>
+    <w:lvl w:ilvl="5" w:tplc="04160005" w:tentative="1">
+      <w:start w:val="1"/>
+      <w:numFmt w:val="bullet"/>
+      <w:lvlText w:val=""/>
+      <w:lvlJc w:val="left"/>
+      <w:pPr>
+        <w:ind w:left="4320" w:hanging="360"/>
+      </w:pPr>
+      <w:rPr>
+        <w:rFonts w:ascii="Wingdings" w:hAnsi="Wingdings" w:hint="default"/>
+      </w:rPr>
+    </w:lvl>
+    <w:lvl w:ilvl="6" w:tplc="04160001" w:tentative="1">
+      <w:start w:val="1"/>
+      <w:numFmt w:val="bullet"/>
+      <w:lvlText w:val=""/>
+      <w:lvlJc w:val="left"/>
+      <w:pPr>
+        <w:ind w:left="5040" w:hanging="360"/>
+      </w:pPr>
+      <w:rPr>
+        <w:rFonts w:ascii="Symbol" w:hAnsi="Symbol" w:hint="default"/>
+      </w:rPr>
+    </w:lvl>
+    <w:lvl w:ilvl="7" w:tplc="04160003" w:tentative="1">
+      <w:start w:val="1"/>
+      <w:numFmt w:val="bullet"/>
+      <w:lvlText w:val="o"/>
+      <w:lvlJc w:val="left"/>
+      <w:pPr>
+        <w:ind w:left="5760" w:hanging="360"/>
+      </w:pPr>
+      <w:rPr>
+        <w:rFonts w:ascii="Courier New" w:hAnsi="Courier New" w:cs="Courier New" w:hint="default"/>
+      </w:rPr>
+    </w:lvl>
+    <w:lvl w:ilvl="8" w:tplc="04160005" w:tentative="1">
+      <w:start w:val="1"/>
+      <w:numFmt w:val="bullet"/>
+      <w:lvlText w:val=""/>
+      <w:lvlJc w:val="left"/>
+      <w:pPr>
+        <w:ind w:left="6480" w:hanging="360"/>
+      </w:pPr>
+      <w:rPr>
+        <w:rFonts w:ascii="Wingdings" w:hAnsi="Wingdings" w:hint="default"/>
+      </w:rPr>
+    </w:lvl>
+  </w:abstractNum>
+  <w:abstractNum w:abstractNumId="3" w15:restartNumberingAfterBreak="0">
     <w:nsid w:val="0A050CBE"/>
     <w:multiLevelType w:val="hybridMultilevel"/>
     <w:tmpl w:val="0BF4FA16"/>
@@ -5152,7 +5388,7 @@
       </w:rPr>
     </w:lvl>
   </w:abstractNum>
-  <w:abstractNum w:abstractNumId="3" w15:restartNumberingAfterBreak="0">
+  <w:abstractNum w:abstractNumId="4" w15:restartNumberingAfterBreak="0">
     <w:nsid w:val="0B9D3E47"/>
     <w:multiLevelType w:val="hybridMultilevel"/>
     <w:tmpl w:val="B5A2951E"/>
@@ -5265,7 +5501,7 @@
       </w:rPr>
     </w:lvl>
   </w:abstractNum>
-  <w:abstractNum w:abstractNumId="4" w15:restartNumberingAfterBreak="0">
+  <w:abstractNum w:abstractNumId="5" w15:restartNumberingAfterBreak="0">
     <w:nsid w:val="0F9A4222"/>
     <w:multiLevelType w:val="multilevel"/>
     <w:tmpl w:val="B248EDE0"/>
@@ -5414,7 +5650,7 @@
       </w:rPr>
     </w:lvl>
   </w:abstractNum>
-  <w:abstractNum w:abstractNumId="5" w15:restartNumberingAfterBreak="0">
+  <w:abstractNum w:abstractNumId="6" w15:restartNumberingAfterBreak="0">
     <w:nsid w:val="12A17163"/>
     <w:multiLevelType w:val="hybridMultilevel"/>
     <w:tmpl w:val="9DC64F82"/>
@@ -5527,7 +5763,7 @@
       </w:rPr>
     </w:lvl>
   </w:abstractNum>
-  <w:abstractNum w:abstractNumId="6" w15:restartNumberingAfterBreak="0">
+  <w:abstractNum w:abstractNumId="7" w15:restartNumberingAfterBreak="0">
     <w:nsid w:val="1978569B"/>
     <w:multiLevelType w:val="hybridMultilevel"/>
     <w:tmpl w:val="A212F99A"/>
@@ -5640,7 +5876,7 @@
       </w:rPr>
     </w:lvl>
   </w:abstractNum>
-  <w:abstractNum w:abstractNumId="7" w15:restartNumberingAfterBreak="0">
+  <w:abstractNum w:abstractNumId="8" w15:restartNumberingAfterBreak="0">
     <w:nsid w:val="27AA6633"/>
     <w:multiLevelType w:val="multilevel"/>
     <w:tmpl w:val="ED86F7AE"/>
@@ -5789,7 +6025,7 @@
       </w:rPr>
     </w:lvl>
   </w:abstractNum>
-  <w:abstractNum w:abstractNumId="8" w15:restartNumberingAfterBreak="0">
+  <w:abstractNum w:abstractNumId="9" w15:restartNumberingAfterBreak="0">
     <w:nsid w:val="295F642F"/>
     <w:multiLevelType w:val="hybridMultilevel"/>
     <w:tmpl w:val="499685F6"/>
@@ -5902,7 +6138,7 @@
       </w:rPr>
     </w:lvl>
   </w:abstractNum>
-  <w:abstractNum w:abstractNumId="9" w15:restartNumberingAfterBreak="0">
+  <w:abstractNum w:abstractNumId="10" w15:restartNumberingAfterBreak="0">
     <w:nsid w:val="2AC221FA"/>
     <w:multiLevelType w:val="hybridMultilevel"/>
     <w:tmpl w:val="6162480A"/>
@@ -6015,7 +6251,7 @@
       </w:rPr>
     </w:lvl>
   </w:abstractNum>
-  <w:abstractNum w:abstractNumId="10" w15:restartNumberingAfterBreak="0">
+  <w:abstractNum w:abstractNumId="11" w15:restartNumberingAfterBreak="0">
     <w:nsid w:val="3503621D"/>
     <w:multiLevelType w:val="hybridMultilevel"/>
     <w:tmpl w:val="602CE00C"/>
@@ -6128,7 +6364,7 @@
       </w:rPr>
     </w:lvl>
   </w:abstractNum>
-  <w:abstractNum w:abstractNumId="11" w15:restartNumberingAfterBreak="0">
+  <w:abstractNum w:abstractNumId="12" w15:restartNumberingAfterBreak="0">
     <w:nsid w:val="3506762E"/>
     <w:multiLevelType w:val="hybridMultilevel"/>
     <w:tmpl w:val="144E625C"/>
@@ -6241,7 +6477,7 @@
       </w:rPr>
     </w:lvl>
   </w:abstractNum>
-  <w:abstractNum w:abstractNumId="12" w15:restartNumberingAfterBreak="0">
+  <w:abstractNum w:abstractNumId="13" w15:restartNumberingAfterBreak="0">
     <w:nsid w:val="3D8026EF"/>
     <w:multiLevelType w:val="hybridMultilevel"/>
     <w:tmpl w:val="8BE2E80A"/>
@@ -6354,7 +6590,7 @@
       </w:rPr>
     </w:lvl>
   </w:abstractNum>
-  <w:abstractNum w:abstractNumId="13" w15:restartNumberingAfterBreak="0">
+  <w:abstractNum w:abstractNumId="14" w15:restartNumberingAfterBreak="0">
     <w:nsid w:val="40385DFC"/>
     <w:multiLevelType w:val="hybridMultilevel"/>
     <w:tmpl w:val="8C3C50C0"/>
@@ -6467,7 +6703,7 @@
       </w:rPr>
     </w:lvl>
   </w:abstractNum>
-  <w:abstractNum w:abstractNumId="14" w15:restartNumberingAfterBreak="0">
+  <w:abstractNum w:abstractNumId="15" w15:restartNumberingAfterBreak="0">
     <w:nsid w:val="4CD8484F"/>
     <w:multiLevelType w:val="hybridMultilevel"/>
     <w:tmpl w:val="7BF6030A"/>
@@ -6580,7 +6816,7 @@
       </w:rPr>
     </w:lvl>
   </w:abstractNum>
-  <w:abstractNum w:abstractNumId="15" w15:restartNumberingAfterBreak="0">
+  <w:abstractNum w:abstractNumId="16" w15:restartNumberingAfterBreak="0">
     <w:nsid w:val="4FC4499B"/>
     <w:multiLevelType w:val="hybridMultilevel"/>
     <w:tmpl w:val="B6AED1D4"/>
@@ -6693,7 +6929,7 @@
       </w:rPr>
     </w:lvl>
   </w:abstractNum>
-  <w:abstractNum w:abstractNumId="16" w15:restartNumberingAfterBreak="0">
+  <w:abstractNum w:abstractNumId="17" w15:restartNumberingAfterBreak="0">
     <w:nsid w:val="50021921"/>
     <w:multiLevelType w:val="hybridMultilevel"/>
     <w:tmpl w:val="747C439A"/>
@@ -6806,7 +7042,7 @@
       </w:rPr>
     </w:lvl>
   </w:abstractNum>
-  <w:abstractNum w:abstractNumId="17" w15:restartNumberingAfterBreak="0">
+  <w:abstractNum w:abstractNumId="18" w15:restartNumberingAfterBreak="0">
     <w:nsid w:val="52443966"/>
     <w:multiLevelType w:val="hybridMultilevel"/>
     <w:tmpl w:val="579C5378"/>
@@ -6919,7 +7155,7 @@
       </w:rPr>
     </w:lvl>
   </w:abstractNum>
-  <w:abstractNum w:abstractNumId="18" w15:restartNumberingAfterBreak="0">
+  <w:abstractNum w:abstractNumId="19" w15:restartNumberingAfterBreak="0">
     <w:nsid w:val="526817C1"/>
     <w:multiLevelType w:val="hybridMultilevel"/>
     <w:tmpl w:val="90C6A5A2"/>
@@ -7032,7 +7268,7 @@
       </w:rPr>
     </w:lvl>
   </w:abstractNum>
-  <w:abstractNum w:abstractNumId="19" w15:restartNumberingAfterBreak="0">
+  <w:abstractNum w:abstractNumId="20" w15:restartNumberingAfterBreak="0">
     <w:nsid w:val="604F7EB4"/>
     <w:multiLevelType w:val="hybridMultilevel"/>
     <w:tmpl w:val="2E92F336"/>
@@ -7145,7 +7381,7 @@
       </w:rPr>
     </w:lvl>
   </w:abstractNum>
-  <w:abstractNum w:abstractNumId="20" w15:restartNumberingAfterBreak="0">
+  <w:abstractNum w:abstractNumId="21" w15:restartNumberingAfterBreak="0">
     <w:nsid w:val="6DEB30C9"/>
     <w:multiLevelType w:val="hybridMultilevel"/>
     <w:tmpl w:val="8DBE3088"/>
@@ -7258,7 +7494,7 @@
       </w:rPr>
     </w:lvl>
   </w:abstractNum>
-  <w:abstractNum w:abstractNumId="21" w15:restartNumberingAfterBreak="0">
+  <w:abstractNum w:abstractNumId="22" w15:restartNumberingAfterBreak="0">
     <w:nsid w:val="7432701D"/>
     <w:multiLevelType w:val="multilevel"/>
     <w:tmpl w:val="BC14CF2C"/>
@@ -7407,7 +7643,7 @@
       </w:rPr>
     </w:lvl>
   </w:abstractNum>
-  <w:abstractNum w:abstractNumId="22" w15:restartNumberingAfterBreak="0">
+  <w:abstractNum w:abstractNumId="23" w15:restartNumberingAfterBreak="0">
     <w:nsid w:val="752D12BB"/>
     <w:multiLevelType w:val="hybridMultilevel"/>
     <w:tmpl w:val="9AAE90CA"/>
@@ -7520,7 +7756,7 @@
       </w:rPr>
     </w:lvl>
   </w:abstractNum>
-  <w:abstractNum w:abstractNumId="23" w15:restartNumberingAfterBreak="0">
+  <w:abstractNum w:abstractNumId="24" w15:restartNumberingAfterBreak="0">
     <w:nsid w:val="79F86C39"/>
     <w:multiLevelType w:val="hybridMultilevel"/>
     <w:tmpl w:val="22CC7568"/>
@@ -7634,76 +7870,79 @@
     </w:lvl>
   </w:abstractNum>
   <w:num w:numId="1" w16cid:durableId="2077164305">
-    <w:abstractNumId w:val="5"/>
+    <w:abstractNumId w:val="6"/>
   </w:num>
   <w:num w:numId="2" w16cid:durableId="565073089">
-    <w:abstractNumId w:val="8"/>
+    <w:abstractNumId w:val="9"/>
   </w:num>
   <w:num w:numId="3" w16cid:durableId="844829484">
+    <w:abstractNumId w:val="16"/>
+  </w:num>
+  <w:num w:numId="4" w16cid:durableId="438136664">
+    <w:abstractNumId w:val="13"/>
+  </w:num>
+  <w:num w:numId="5" w16cid:durableId="866987119">
+    <w:abstractNumId w:val="20"/>
+  </w:num>
+  <w:num w:numId="6" w16cid:durableId="1480607035">
+    <w:abstractNumId w:val="17"/>
+  </w:num>
+  <w:num w:numId="7" w16cid:durableId="1228493629">
     <w:abstractNumId w:val="15"/>
   </w:num>
-  <w:num w:numId="4" w16cid:durableId="438136664">
+  <w:num w:numId="8" w16cid:durableId="1351955371">
+    <w:abstractNumId w:val="21"/>
+  </w:num>
+  <w:num w:numId="9" w16cid:durableId="1423180148">
+    <w:abstractNumId w:val="24"/>
+  </w:num>
+  <w:num w:numId="10" w16cid:durableId="1218857475">
+    <w:abstractNumId w:val="14"/>
+  </w:num>
+  <w:num w:numId="11" w16cid:durableId="260844305">
+    <w:abstractNumId w:val="7"/>
+  </w:num>
+  <w:num w:numId="12" w16cid:durableId="304160868">
     <w:abstractNumId w:val="12"/>
   </w:num>
-  <w:num w:numId="5" w16cid:durableId="866987119">
+  <w:num w:numId="13" w16cid:durableId="169758081">
     <w:abstractNumId w:val="19"/>
   </w:num>
-  <w:num w:numId="6" w16cid:durableId="1480607035">
-    <w:abstractNumId w:val="16"/>
-  </w:num>
-  <w:num w:numId="7" w16cid:durableId="1228493629">
-    <w:abstractNumId w:val="14"/>
-  </w:num>
-  <w:num w:numId="8" w16cid:durableId="1351955371">
-    <w:abstractNumId w:val="20"/>
-  </w:num>
-  <w:num w:numId="9" w16cid:durableId="1423180148">
-    <w:abstractNumId w:val="23"/>
-  </w:num>
-  <w:num w:numId="10" w16cid:durableId="1218857475">
-    <w:abstractNumId w:val="13"/>
-  </w:num>
-  <w:num w:numId="11" w16cid:durableId="260844305">
-    <w:abstractNumId w:val="6"/>
-  </w:num>
-  <w:num w:numId="12" w16cid:durableId="304160868">
-    <w:abstractNumId w:val="11"/>
-  </w:num>
-  <w:num w:numId="13" w16cid:durableId="169758081">
-    <w:abstractNumId w:val="18"/>
-  </w:num>
   <w:num w:numId="14" w16cid:durableId="279922469">
-    <w:abstractNumId w:val="21"/>
+    <w:abstractNumId w:val="22"/>
   </w:num>
   <w:num w:numId="15" w16cid:durableId="1153183824">
-    <w:abstractNumId w:val="7"/>
+    <w:abstractNumId w:val="8"/>
   </w:num>
   <w:num w:numId="16" w16cid:durableId="943343097">
     <w:abstractNumId w:val="1"/>
   </w:num>
   <w:num w:numId="17" w16cid:durableId="1674335623">
-    <w:abstractNumId w:val="4"/>
+    <w:abstractNumId w:val="5"/>
   </w:num>
   <w:num w:numId="18" w16cid:durableId="1435247976">
-    <w:abstractNumId w:val="2"/>
+    <w:abstractNumId w:val="3"/>
   </w:num>
   <w:num w:numId="19" w16cid:durableId="1950119463">
-    <w:abstractNumId w:val="10"/>
+    <w:abstractNumId w:val="11"/>
   </w:num>
   <w:num w:numId="20" w16cid:durableId="1552882513">
     <w:abstractNumId w:val="0"/>
   </w:num>
   <w:num w:numId="21" w16cid:durableId="737215555">
-    <w:abstractNumId w:val="22"/>
+    <w:abstractNumId w:val="23"/>
   </w:num>
   <w:num w:numId="22" w16cid:durableId="804814831">
-    <w:abstractNumId w:val="17"/>
+    <w:abstractNumId w:val="18"/>
   </w:num>
   <w:num w:numId="23" w16cid:durableId="879368093">
-    <w:abstractNumId w:val="3"/>
+    <w:abstractNumId w:val="4"/>
   </w:num>
   <w:num w:numId="24" w16cid:durableId="1151142973">
-    <w:abstractNumId w:val="9"/>
+    <w:abstractNumId w:val="10"/>
+  </w:num>
+  <w:num w:numId="25" w16cid:durableId="1079640200">
+    <w:abstractNumId w:val="2"/>
   </w:num>
 </w:numbering>
 </file>

</xml_diff>